<commit_message>
Updated CV for MSc inclusion
</commit_message>
<xml_diff>
--- a/Lyle Desborough CV.docx
+++ b/Lyle Desborough CV.docx
@@ -404,6 +404,14 @@
         </w:rPr>
         <w:t xml:space="preserve"> </w:t>
       </w:r>
+      <w:r>
+        <w:rPr>
+          <w:rFonts w:ascii="Open Sans" w:hAnsi="Open Sans" w:cs="Open Sans"/>
+          <w:sz w:val="21"/>
+          <w:szCs w:val="21"/>
+        </w:rPr>
+        <w:t>Currently pursuing a master’s degree in Space Systems Engineering.</w:t>
+      </w:r>
     </w:p>
     <w:p>
       <w:pPr>
@@ -463,7 +471,25 @@
           <w:sz w:val="21"/>
           <w:szCs w:val="21"/>
         </w:rPr>
-        <w:t xml:space="preserve">University of Kent </w:t>
+        <w:t xml:space="preserve">University of </w:t>
+      </w:r>
+      <w:r>
+        <w:rPr>
+          <w:rFonts w:ascii="Open Sans" w:hAnsi="Open Sans" w:cs="Open Sans"/>
+          <w:b/>
+          <w:sz w:val="21"/>
+          <w:szCs w:val="21"/>
+        </w:rPr>
+        <w:t>Southampton</w:t>
+      </w:r>
+      <w:r>
+        <w:rPr>
+          <w:rFonts w:ascii="Open Sans" w:hAnsi="Open Sans" w:cs="Open Sans"/>
+          <w:b/>
+          <w:sz w:val="21"/>
+          <w:szCs w:val="21"/>
+        </w:rPr>
+        <w:t xml:space="preserve"> </w:t>
       </w:r>
       <w:r>
         <w:rPr>
@@ -509,17 +535,52 @@
           <w:szCs w:val="21"/>
         </w:rPr>
         <w:tab/>
-        <w:t xml:space="preserve">     </w:t>
-      </w:r>
-      <w:r>
-        <w:rPr>
-          <w:rFonts w:ascii="Open Sans" w:hAnsi="Open Sans" w:cs="Open Sans"/>
-          <w:b/>
-          <w:sz w:val="21"/>
-          <w:szCs w:val="21"/>
-        </w:rPr>
-        <w:tab/>
-        <w:t xml:space="preserve">      </w:t>
+        <w:t xml:space="preserve">     Sept 202</w:t>
+      </w:r>
+      <w:r>
+        <w:rPr>
+          <w:rFonts w:ascii="Open Sans" w:hAnsi="Open Sans" w:cs="Open Sans"/>
+          <w:b/>
+          <w:sz w:val="21"/>
+          <w:szCs w:val="21"/>
+        </w:rPr>
+        <w:t>4</w:t>
+      </w:r>
+      <w:r>
+        <w:rPr>
+          <w:rFonts w:ascii="Open Sans" w:hAnsi="Open Sans" w:cs="Open Sans"/>
+          <w:b/>
+          <w:sz w:val="21"/>
+          <w:szCs w:val="21"/>
+        </w:rPr>
+        <w:t xml:space="preserve"> – </w:t>
+      </w:r>
+      <w:r>
+        <w:rPr>
+          <w:rFonts w:ascii="Open Sans" w:hAnsi="Open Sans" w:cs="Open Sans"/>
+          <w:b/>
+          <w:sz w:val="21"/>
+          <w:szCs w:val="21"/>
+        </w:rPr>
+        <w:t>Sept</w:t>
+      </w:r>
+      <w:r>
+        <w:rPr>
+          <w:rFonts w:ascii="Open Sans" w:hAnsi="Open Sans" w:cs="Open Sans"/>
+          <w:b/>
+          <w:sz w:val="21"/>
+          <w:szCs w:val="21"/>
+        </w:rPr>
+        <w:t xml:space="preserve"> 202</w:t>
+      </w:r>
+      <w:r>
+        <w:rPr>
+          <w:rFonts w:ascii="Open Sans" w:hAnsi="Open Sans" w:cs="Open Sans"/>
+          <w:b/>
+          <w:sz w:val="21"/>
+          <w:szCs w:val="21"/>
+        </w:rPr>
+        <w:t>5</w:t>
       </w:r>
       <w:r>
         <w:rPr>
@@ -530,88 +591,43 @@
         </w:rPr>
         <w:t xml:space="preserve"> </w:t>
       </w:r>
-      <w:r>
-        <w:rPr>
-          <w:rFonts w:ascii="Open Sans" w:hAnsi="Open Sans" w:cs="Open Sans"/>
-          <w:b/>
-          <w:sz w:val="21"/>
-          <w:szCs w:val="21"/>
-        </w:rPr>
-        <w:t xml:space="preserve"> </w:t>
-      </w:r>
-      <w:r>
-        <w:rPr>
-          <w:rFonts w:ascii="Open Sans" w:hAnsi="Open Sans" w:cs="Open Sans"/>
-          <w:b/>
-          <w:sz w:val="21"/>
-          <w:szCs w:val="21"/>
-        </w:rPr>
-        <w:t xml:space="preserve">            </w:t>
-      </w:r>
-      <w:r>
-        <w:rPr>
-          <w:rFonts w:ascii="Open Sans" w:hAnsi="Open Sans" w:cs="Open Sans"/>
-          <w:b/>
-          <w:sz w:val="21"/>
-          <w:szCs w:val="21"/>
-        </w:rPr>
-        <w:t xml:space="preserve">Sept 2020 – </w:t>
-      </w:r>
-      <w:r>
-        <w:rPr>
-          <w:rFonts w:ascii="Open Sans" w:hAnsi="Open Sans" w:cs="Open Sans"/>
-          <w:b/>
-          <w:sz w:val="21"/>
-          <w:szCs w:val="21"/>
-        </w:rPr>
-        <w:t>July 2024</w:t>
-      </w:r>
-      <w:r>
-        <w:rPr>
-          <w:rFonts w:ascii="Open Sans" w:hAnsi="Open Sans" w:cs="Open Sans"/>
-          <w:b/>
-          <w:sz w:val="21"/>
-          <w:szCs w:val="21"/>
-        </w:rPr>
-        <w:t xml:space="preserve"> </w:t>
-      </w:r>
-    </w:p>
-    <w:p>
-      <w:pPr>
-        <w:spacing w:after="0"/>
-        <w:rPr>
-          <w:rFonts w:ascii="Open Sans" w:hAnsi="Open Sans" w:cs="Open Sans"/>
-          <w:bCs/>
-          <w:sz w:val="21"/>
-          <w:szCs w:val="21"/>
-        </w:rPr>
-      </w:pPr>
-      <w:r>
-        <w:rPr>
-          <w:rFonts w:ascii="Open Sans" w:hAnsi="Open Sans" w:cs="Open Sans"/>
-          <w:b/>
-          <w:sz w:val="21"/>
-          <w:szCs w:val="21"/>
-        </w:rPr>
-        <w:t>BSc in Mathematics with a Year in Industry</w:t>
-      </w:r>
-      <w:r>
-        <w:rPr>
-          <w:rFonts w:ascii="Open Sans" w:hAnsi="Open Sans" w:cs="Open Sans"/>
-          <w:bCs/>
-          <w:sz w:val="21"/>
-          <w:szCs w:val="21"/>
-        </w:rPr>
-        <w:tab/>
-      </w:r>
-      <w:r>
-        <w:rPr>
-          <w:rFonts w:ascii="Open Sans" w:hAnsi="Open Sans" w:cs="Open Sans"/>
-          <w:bCs/>
-          <w:sz w:val="21"/>
-          <w:szCs w:val="21"/>
-        </w:rPr>
-        <w:tab/>
+    </w:p>
+    <w:p>
+      <w:pPr>
+        <w:spacing w:after="0"/>
+        <w:rPr>
+          <w:rFonts w:ascii="Open Sans" w:hAnsi="Open Sans" w:cs="Open Sans"/>
+          <w:b/>
+          <w:sz w:val="21"/>
+          <w:szCs w:val="21"/>
+        </w:rPr>
+      </w:pPr>
+      <w:r>
+        <w:rPr>
+          <w:rFonts w:ascii="Open Sans" w:hAnsi="Open Sans" w:cs="Open Sans"/>
+          <w:b/>
+          <w:sz w:val="21"/>
+          <w:szCs w:val="21"/>
+        </w:rPr>
+        <w:t>M</w:t>
+      </w:r>
+      <w:r>
+        <w:rPr>
+          <w:rFonts w:ascii="Open Sans" w:hAnsi="Open Sans" w:cs="Open Sans"/>
+          <w:b/>
+          <w:sz w:val="21"/>
+          <w:szCs w:val="21"/>
+        </w:rPr>
+        <w:t xml:space="preserve">Sc in </w:t>
+      </w:r>
+      <w:r>
+        <w:rPr>
+          <w:rFonts w:ascii="Open Sans" w:hAnsi="Open Sans" w:cs="Open Sans"/>
+          <w:b/>
+          <w:sz w:val="21"/>
+          <w:szCs w:val="21"/>
+        </w:rPr>
+        <w:t>Space Systems Engineering</w:t>
       </w:r>
     </w:p>
     <w:p>
@@ -633,17 +649,15 @@
           <w:szCs w:val="21"/>
           <w:u w:val="single"/>
         </w:rPr>
-        <w:t>Stage 3 Modules:</w:t>
-      </w:r>
-    </w:p>
-    <w:p>
-      <w:pPr>
-        <w:spacing w:after="0"/>
-        <w:rPr>
-          <w:rFonts w:ascii="Open Sans" w:hAnsi="Open Sans" w:cs="Open Sans"/>
-          <w:bCs/>
-          <w:sz w:val="21"/>
-          <w:szCs w:val="21"/>
+        <w:t>Modules:</w:t>
+      </w:r>
+    </w:p>
+    <w:p>
+      <w:pPr>
+        <w:spacing w:after="0"/>
+        <w:rPr>
+          <w:rFonts w:ascii="Open Sans" w:hAnsi="Open Sans" w:cs="Open Sans"/>
+          <w:bCs/>
         </w:rPr>
         <w:sectPr>
           <w:pgSz w:w="11906" w:h="16838"/>
@@ -659,168 +673,134 @@
         <w:rPr>
           <w:rFonts w:ascii="Open Sans" w:hAnsi="Open Sans" w:cs="Open Sans"/>
           <w:bCs/>
-          <w:sz w:val="21"/>
-          <w:szCs w:val="21"/>
-        </w:rPr>
-      </w:pPr>
-      <w:r>
-        <w:rPr>
-          <w:rFonts w:ascii="Open Sans" w:hAnsi="Open Sans" w:cs="Open Sans"/>
-          <w:bCs/>
-          <w:sz w:val="21"/>
-          <w:szCs w:val="21"/>
-        </w:rPr>
-        <w:t>Groups and Representations</w:t>
-      </w:r>
-    </w:p>
-    <w:p>
-      <w:pPr>
-        <w:spacing w:after="0"/>
-        <w:rPr>
-          <w:rFonts w:ascii="Open Sans" w:hAnsi="Open Sans" w:cs="Open Sans"/>
-          <w:bCs/>
-          <w:sz w:val="21"/>
-          <w:szCs w:val="21"/>
-        </w:rPr>
-      </w:pPr>
-      <w:r>
-        <w:rPr>
-          <w:rFonts w:ascii="Open Sans" w:hAnsi="Open Sans" w:cs="Open Sans"/>
-          <w:bCs/>
-          <w:sz w:val="21"/>
-          <w:szCs w:val="21"/>
-        </w:rPr>
-        <w:t>Graphs and Combinatorics</w:t>
-      </w:r>
-    </w:p>
-    <w:p>
-      <w:pPr>
-        <w:spacing w:after="0"/>
-        <w:rPr>
-          <w:rFonts w:ascii="Open Sans" w:hAnsi="Open Sans" w:cs="Open Sans"/>
-          <w:bCs/>
-          <w:sz w:val="21"/>
-          <w:szCs w:val="21"/>
-        </w:rPr>
-      </w:pPr>
-      <w:r>
-        <w:rPr>
-          <w:rFonts w:ascii="Open Sans" w:hAnsi="Open Sans" w:cs="Open Sans"/>
-          <w:bCs/>
-          <w:sz w:val="21"/>
-          <w:szCs w:val="21"/>
-        </w:rPr>
-        <w:t>Statistical Consultancy and Data Presentation</w:t>
-      </w:r>
-    </w:p>
-    <w:p>
-      <w:pPr>
-        <w:spacing w:after="0"/>
-        <w:rPr>
-          <w:rFonts w:ascii="Open Sans" w:hAnsi="Open Sans" w:cs="Open Sans"/>
-          <w:bCs/>
-          <w:sz w:val="21"/>
-          <w:szCs w:val="21"/>
-        </w:rPr>
-      </w:pPr>
-      <w:r>
-        <w:rPr>
-          <w:rFonts w:ascii="Open Sans" w:hAnsi="Open Sans" w:cs="Open Sans"/>
-          <w:bCs/>
-          <w:sz w:val="21"/>
-          <w:szCs w:val="21"/>
-        </w:rPr>
-        <w:t>Games and Strategy</w:t>
-      </w:r>
-    </w:p>
-    <w:p>
-      <w:pPr>
-        <w:spacing w:after="0"/>
-        <w:rPr>
-          <w:rFonts w:ascii="Open Sans" w:hAnsi="Open Sans" w:cs="Open Sans"/>
-          <w:bCs/>
-          <w:sz w:val="21"/>
-          <w:szCs w:val="21"/>
-        </w:rPr>
-      </w:pPr>
-      <w:r>
-        <w:rPr>
-          <w:rFonts w:ascii="Open Sans" w:hAnsi="Open Sans" w:cs="Open Sans"/>
-          <w:bCs/>
-          <w:sz w:val="21"/>
-          <w:szCs w:val="21"/>
-        </w:rPr>
-        <w:t>Statistical Learning for Data Scientists</w:t>
-      </w:r>
-    </w:p>
-    <w:p>
-      <w:pPr>
-        <w:spacing w:after="0"/>
-        <w:rPr>
-          <w:rFonts w:ascii="Open Sans" w:hAnsi="Open Sans" w:cs="Open Sans"/>
-          <w:bCs/>
-          <w:sz w:val="21"/>
-          <w:szCs w:val="21"/>
-        </w:rPr>
-      </w:pPr>
-      <w:r>
-        <w:rPr>
-          <w:rFonts w:ascii="Open Sans" w:hAnsi="Open Sans" w:cs="Open Sans"/>
-          <w:bCs/>
-          <w:sz w:val="21"/>
-          <w:szCs w:val="21"/>
-        </w:rPr>
-        <w:t>Mathematics in the World of Finance</w:t>
-      </w:r>
-    </w:p>
-    <w:p>
-      <w:pPr>
-        <w:spacing w:after="0"/>
-        <w:rPr>
-          <w:rFonts w:ascii="Open Sans" w:hAnsi="Open Sans" w:cs="Open Sans"/>
-          <w:bCs/>
-          <w:sz w:val="21"/>
-          <w:szCs w:val="21"/>
-        </w:rPr>
-      </w:pPr>
-      <w:r>
-        <w:rPr>
-          <w:rFonts w:ascii="Open Sans" w:hAnsi="Open Sans" w:cs="Open Sans"/>
-          <w:bCs/>
-          <w:sz w:val="21"/>
-          <w:szCs w:val="21"/>
-        </w:rPr>
-        <w:t>Stochastic Processes</w:t>
-      </w:r>
-    </w:p>
-    <w:p>
-      <w:pPr>
-        <w:spacing w:after="0"/>
-        <w:rPr>
-          <w:rFonts w:ascii="Open Sans" w:hAnsi="Open Sans" w:cs="Open Sans"/>
-          <w:bCs/>
-          <w:sz w:val="21"/>
-          <w:szCs w:val="21"/>
-        </w:rPr>
-      </w:pPr>
-      <w:r>
-        <w:rPr>
-          <w:rFonts w:ascii="Open Sans" w:hAnsi="Open Sans" w:cs="Open Sans"/>
-          <w:bCs/>
-          <w:sz w:val="21"/>
-          <w:szCs w:val="21"/>
-        </w:rPr>
-        <w:t>Projects in Mathematics</w:t>
-      </w:r>
-    </w:p>
-    <w:p>
-      <w:pPr>
-        <w:spacing w:after="0"/>
-        <w:rPr>
-          <w:rFonts w:ascii="Open Sans" w:hAnsi="Open Sans" w:cs="Open Sans"/>
-          <w:bCs/>
-          <w:sz w:val="21"/>
-          <w:szCs w:val="21"/>
+        </w:rPr>
+      </w:pPr>
+      <w:r>
+        <w:rPr>
+          <w:rFonts w:ascii="Open Sans" w:hAnsi="Open Sans" w:cs="Open Sans"/>
+          <w:bCs/>
+        </w:rPr>
+        <w:t>Advanced Astronautics</w:t>
+      </w:r>
+    </w:p>
+    <w:p>
+      <w:pPr>
+        <w:spacing w:after="0"/>
+        <w:rPr>
+          <w:rFonts w:ascii="Open Sans" w:hAnsi="Open Sans" w:cs="Open Sans"/>
+          <w:bCs/>
+        </w:rPr>
+      </w:pPr>
+      <w:r>
+        <w:rPr>
+          <w:rFonts w:ascii="Open Sans" w:hAnsi="Open Sans" w:cs="Open Sans"/>
+          <w:bCs/>
+        </w:rPr>
+        <w:t>Concurrent Space Systems Design</w:t>
+      </w:r>
+    </w:p>
+    <w:p>
+      <w:pPr>
+        <w:spacing w:after="0"/>
+        <w:rPr>
+          <w:rFonts w:ascii="Open Sans" w:hAnsi="Open Sans" w:cs="Open Sans"/>
+          <w:bCs/>
+        </w:rPr>
+      </w:pPr>
+      <w:r>
+        <w:rPr>
+          <w:rFonts w:ascii="Open Sans" w:hAnsi="Open Sans" w:cs="Open Sans"/>
+          <w:bCs/>
+        </w:rPr>
+        <w:t>Spacecraft Instrumentation</w:t>
+      </w:r>
+    </w:p>
+    <w:p>
+      <w:pPr>
+        <w:spacing w:after="0"/>
+        <w:rPr>
+          <w:rFonts w:ascii="Open Sans" w:hAnsi="Open Sans" w:cs="Open Sans"/>
+          <w:bCs/>
+        </w:rPr>
+      </w:pPr>
+      <w:r>
+        <w:rPr>
+          <w:rFonts w:ascii="Open Sans" w:hAnsi="Open Sans" w:cs="Open Sans"/>
+          <w:bCs/>
+        </w:rPr>
+        <w:t>Spacecraft Orbital Mechanics</w:t>
+      </w:r>
+    </w:p>
+    <w:p>
+      <w:pPr>
+        <w:spacing w:after="0"/>
+        <w:rPr>
+          <w:rFonts w:ascii="Open Sans" w:hAnsi="Open Sans" w:cs="Open Sans"/>
+          <w:bCs/>
+        </w:rPr>
+      </w:pPr>
+      <w:r>
+        <w:rPr>
+          <w:rFonts w:ascii="Open Sans" w:hAnsi="Open Sans" w:cs="Open Sans"/>
+          <w:bCs/>
+        </w:rPr>
+        <w:t>MSc Research Project</w:t>
+      </w:r>
+    </w:p>
+    <w:p>
+      <w:pPr>
+        <w:spacing w:after="0"/>
+        <w:rPr>
+          <w:rFonts w:ascii="Open Sans" w:hAnsi="Open Sans" w:cs="Open Sans"/>
+          <w:bCs/>
+        </w:rPr>
+      </w:pPr>
+      <w:r>
+        <w:rPr>
+          <w:rFonts w:ascii="Open Sans" w:hAnsi="Open Sans" w:cs="Open Sans"/>
+          <w:bCs/>
+        </w:rPr>
+        <w:t>Spacecraft Propulsion</w:t>
+      </w:r>
+    </w:p>
+    <w:p>
+      <w:pPr>
+        <w:spacing w:after="0"/>
+        <w:rPr>
+          <w:rFonts w:ascii="Open Sans" w:hAnsi="Open Sans" w:cs="Open Sans"/>
+          <w:bCs/>
+        </w:rPr>
+      </w:pPr>
+      <w:r>
+        <w:rPr>
+          <w:rFonts w:ascii="Open Sans" w:hAnsi="Open Sans" w:cs="Open Sans"/>
+          <w:bCs/>
+        </w:rPr>
+        <w:t>Spacecraft Structural Design</w:t>
+      </w:r>
+    </w:p>
+    <w:p>
+      <w:pPr>
+        <w:spacing w:after="0"/>
+        <w:rPr>
+          <w:rFonts w:ascii="Open Sans" w:hAnsi="Open Sans" w:cs="Open Sans"/>
+          <w:bCs/>
+        </w:rPr>
+      </w:pPr>
+      <w:r>
+        <w:rPr>
+          <w:rFonts w:ascii="Open Sans" w:hAnsi="Open Sans" w:cs="Open Sans"/>
+          <w:bCs/>
+        </w:rPr>
+        <w:t>Hypersonic and High Temperature Gas Dynamics</w:t>
+      </w:r>
+    </w:p>
+    <w:p>
+      <w:pPr>
+        <w:spacing w:after="0"/>
+        <w:rPr>
+          <w:rFonts w:ascii="Open Sans" w:hAnsi="Open Sans" w:cs="Open Sans"/>
+          <w:b/>
         </w:rPr>
         <w:sectPr>
           <w:type w:val="continuous"/>
@@ -836,11 +816,177 @@
         <w:spacing w:after="0"/>
         <w:rPr>
           <w:rFonts w:ascii="Open Sans" w:hAnsi="Open Sans" w:cs="Open Sans"/>
-          <w:bCs/>
-          <w:sz w:val="21"/>
-          <w:szCs w:val="21"/>
-        </w:rPr>
-      </w:pPr>
+          <w:b/>
+        </w:rPr>
+      </w:pPr>
+    </w:p>
+    <w:p>
+      <w:pPr>
+        <w:spacing w:after="0"/>
+        <w:rPr>
+          <w:rFonts w:ascii="Open Sans" w:hAnsi="Open Sans" w:cs="Open Sans"/>
+          <w:b/>
+          <w:sz w:val="21"/>
+          <w:szCs w:val="21"/>
+        </w:rPr>
+      </w:pPr>
+      <w:r>
+        <w:rPr>
+          <w:rFonts w:ascii="Open Sans" w:hAnsi="Open Sans" w:cs="Open Sans"/>
+          <w:b/>
+          <w:sz w:val="21"/>
+          <w:szCs w:val="21"/>
+        </w:rPr>
+        <w:t xml:space="preserve">University of Kent </w:t>
+      </w:r>
+      <w:r>
+        <w:rPr>
+          <w:rFonts w:ascii="Open Sans" w:hAnsi="Open Sans" w:cs="Open Sans"/>
+          <w:b/>
+          <w:sz w:val="21"/>
+          <w:szCs w:val="21"/>
+        </w:rPr>
+        <w:tab/>
+      </w:r>
+      <w:r>
+        <w:rPr>
+          <w:rFonts w:ascii="Open Sans" w:hAnsi="Open Sans" w:cs="Open Sans"/>
+          <w:b/>
+          <w:sz w:val="21"/>
+          <w:szCs w:val="21"/>
+        </w:rPr>
+        <w:tab/>
+      </w:r>
+      <w:r>
+        <w:rPr>
+          <w:rFonts w:ascii="Open Sans" w:hAnsi="Open Sans" w:cs="Open Sans"/>
+          <w:b/>
+          <w:sz w:val="21"/>
+          <w:szCs w:val="21"/>
+        </w:rPr>
+        <w:tab/>
+      </w:r>
+      <w:r>
+        <w:rPr>
+          <w:rFonts w:ascii="Open Sans" w:hAnsi="Open Sans" w:cs="Open Sans"/>
+          <w:b/>
+          <w:sz w:val="21"/>
+          <w:szCs w:val="21"/>
+        </w:rPr>
+        <w:tab/>
+      </w:r>
+      <w:r>
+        <w:rPr>
+          <w:rFonts w:ascii="Open Sans" w:hAnsi="Open Sans" w:cs="Open Sans"/>
+          <w:b/>
+          <w:sz w:val="21"/>
+          <w:szCs w:val="21"/>
+        </w:rPr>
+        <w:tab/>
+        <w:t xml:space="preserve">     </w:t>
+      </w:r>
+      <w:r>
+        <w:rPr>
+          <w:rFonts w:ascii="Open Sans" w:hAnsi="Open Sans" w:cs="Open Sans"/>
+          <w:b/>
+          <w:sz w:val="21"/>
+          <w:szCs w:val="21"/>
+        </w:rPr>
+        <w:tab/>
+        <w:t xml:space="preserve">      </w:t>
+      </w:r>
+      <w:r>
+        <w:rPr>
+          <w:rFonts w:ascii="Open Sans" w:hAnsi="Open Sans" w:cs="Open Sans"/>
+          <w:b/>
+          <w:sz w:val="21"/>
+          <w:szCs w:val="21"/>
+        </w:rPr>
+        <w:t xml:space="preserve"> </w:t>
+      </w:r>
+      <w:r>
+        <w:rPr>
+          <w:rFonts w:ascii="Open Sans" w:hAnsi="Open Sans" w:cs="Open Sans"/>
+          <w:b/>
+          <w:sz w:val="21"/>
+          <w:szCs w:val="21"/>
+        </w:rPr>
+        <w:t xml:space="preserve"> </w:t>
+      </w:r>
+      <w:r>
+        <w:rPr>
+          <w:rFonts w:ascii="Open Sans" w:hAnsi="Open Sans" w:cs="Open Sans"/>
+          <w:b/>
+          <w:sz w:val="21"/>
+          <w:szCs w:val="21"/>
+        </w:rPr>
+        <w:t xml:space="preserve">           </w:t>
+      </w:r>
+      <w:r>
+        <w:rPr>
+          <w:rFonts w:ascii="Open Sans" w:hAnsi="Open Sans" w:cs="Open Sans"/>
+          <w:b/>
+          <w:sz w:val="21"/>
+          <w:szCs w:val="21"/>
+        </w:rPr>
+        <w:t xml:space="preserve">Sept 2020 – </w:t>
+      </w:r>
+      <w:r>
+        <w:rPr>
+          <w:rFonts w:ascii="Open Sans" w:hAnsi="Open Sans" w:cs="Open Sans"/>
+          <w:b/>
+          <w:sz w:val="21"/>
+          <w:szCs w:val="21"/>
+        </w:rPr>
+        <w:t>July 2024</w:t>
+      </w:r>
+      <w:r>
+        <w:rPr>
+          <w:rFonts w:ascii="Open Sans" w:hAnsi="Open Sans" w:cs="Open Sans"/>
+          <w:b/>
+          <w:sz w:val="21"/>
+          <w:szCs w:val="21"/>
+        </w:rPr>
+        <w:t xml:space="preserve"> </w:t>
+      </w:r>
+    </w:p>
+    <w:p>
+      <w:pPr>
+        <w:spacing w:after="0"/>
+        <w:rPr>
+          <w:rFonts w:ascii="Open Sans" w:hAnsi="Open Sans" w:cs="Open Sans"/>
+          <w:bCs/>
+          <w:sz w:val="21"/>
+          <w:szCs w:val="21"/>
+        </w:rPr>
+      </w:pPr>
+      <w:r>
+        <w:rPr>
+          <w:rFonts w:ascii="Open Sans" w:hAnsi="Open Sans" w:cs="Open Sans"/>
+          <w:b/>
+          <w:sz w:val="21"/>
+          <w:szCs w:val="21"/>
+        </w:rPr>
+        <w:t>BSc in Mathematics with a Year in Industry</w:t>
+      </w:r>
+      <w:r>
+        <w:rPr>
+          <w:rFonts w:ascii="Open Sans" w:hAnsi="Open Sans" w:cs="Open Sans"/>
+          <w:bCs/>
+          <w:sz w:val="21"/>
+          <w:szCs w:val="21"/>
+        </w:rPr>
+        <w:tab/>
+      </w:r>
+      <w:r>
+        <w:rPr>
+          <w:rFonts w:ascii="Open Sans" w:hAnsi="Open Sans" w:cs="Open Sans"/>
+          <w:bCs/>
+          <w:sz w:val="21"/>
+          <w:szCs w:val="21"/>
+        </w:rPr>
+        <w:tab/>
+      </w:r>
     </w:p>
     <w:p>
       <w:pPr>
@@ -861,7 +1007,7 @@
           <w:szCs w:val="21"/>
           <w:u w:val="single"/>
         </w:rPr>
-        <w:t>Stage 2 Modules:</w:t>
+        <w:t>Stage 3 Modules:</w:t>
       </w:r>
     </w:p>
     <w:p>
@@ -892,185 +1038,156 @@
           <w:szCs w:val="21"/>
         </w:rPr>
       </w:pPr>
-      <w:bookmarkStart w:id="0" w:name="_Hlk170386772"/>
-      <w:r>
-        <w:rPr>
-          <w:rFonts w:ascii="Open Sans" w:hAnsi="Open Sans" w:cs="Open Sans"/>
-          <w:bCs/>
-          <w:sz w:val="21"/>
-          <w:szCs w:val="21"/>
-        </w:rPr>
-        <w:t>Applied Statistical Modelling</w:t>
-      </w:r>
-    </w:p>
-    <w:p>
-      <w:pPr>
-        <w:spacing w:after="0"/>
-        <w:rPr>
-          <w:rFonts w:ascii="Open Sans" w:hAnsi="Open Sans" w:cs="Open Sans"/>
-          <w:bCs/>
-          <w:sz w:val="21"/>
-          <w:szCs w:val="21"/>
-        </w:rPr>
-      </w:pPr>
-      <w:r>
-        <w:rPr>
-          <w:rFonts w:ascii="Open Sans" w:hAnsi="Open Sans" w:cs="Open Sans"/>
-          <w:bCs/>
-          <w:sz w:val="21"/>
-          <w:szCs w:val="21"/>
-        </w:rPr>
-        <w:t xml:space="preserve">Curves and Surfaces </w:t>
-      </w:r>
-    </w:p>
-    <w:p>
-      <w:pPr>
-        <w:spacing w:after="0"/>
-        <w:rPr>
-          <w:rFonts w:ascii="Open Sans" w:hAnsi="Open Sans" w:cs="Open Sans"/>
-          <w:bCs/>
-          <w:sz w:val="21"/>
-          <w:szCs w:val="21"/>
-        </w:rPr>
-      </w:pPr>
-      <w:r>
-        <w:rPr>
-          <w:rFonts w:ascii="Open Sans" w:hAnsi="Open Sans" w:cs="Open Sans"/>
-          <w:bCs/>
-          <w:sz w:val="21"/>
-          <w:szCs w:val="21"/>
-        </w:rPr>
-        <w:t xml:space="preserve">Groups and Symmetries </w:t>
-      </w:r>
-    </w:p>
-    <w:p>
-      <w:pPr>
-        <w:spacing w:after="0"/>
-        <w:rPr>
-          <w:rFonts w:ascii="Open Sans" w:hAnsi="Open Sans" w:cs="Open Sans"/>
-          <w:bCs/>
-          <w:sz w:val="21"/>
-          <w:szCs w:val="21"/>
-        </w:rPr>
-      </w:pPr>
-      <w:r>
-        <w:rPr>
-          <w:rFonts w:ascii="Open Sans" w:hAnsi="Open Sans" w:cs="Open Sans"/>
-          <w:bCs/>
-          <w:sz w:val="21"/>
-          <w:szCs w:val="21"/>
-        </w:rPr>
-        <w:t>Lagrangian and Hamiltonian Dynamics</w:t>
-      </w:r>
-    </w:p>
-    <w:p>
-      <w:pPr>
-        <w:spacing w:after="0"/>
-        <w:rPr>
-          <w:rFonts w:ascii="Open Sans" w:hAnsi="Open Sans" w:cs="Open Sans"/>
-          <w:bCs/>
-          <w:sz w:val="21"/>
-          <w:szCs w:val="21"/>
-        </w:rPr>
-      </w:pPr>
-      <w:r>
-        <w:rPr>
-          <w:rFonts w:ascii="Open Sans" w:hAnsi="Open Sans" w:cs="Open Sans"/>
-          <w:bCs/>
-          <w:sz w:val="21"/>
-          <w:szCs w:val="21"/>
-        </w:rPr>
-        <w:t>Linear Partial Differential Equations</w:t>
-      </w:r>
-    </w:p>
-    <w:p>
-      <w:pPr>
-        <w:spacing w:after="0"/>
-        <w:rPr>
-          <w:rFonts w:ascii="Open Sans" w:hAnsi="Open Sans" w:cs="Open Sans"/>
-          <w:bCs/>
-          <w:sz w:val="21"/>
-          <w:szCs w:val="21"/>
-        </w:rPr>
-      </w:pPr>
-      <w:r>
-        <w:rPr>
-          <w:rFonts w:ascii="Open Sans" w:hAnsi="Open Sans" w:cs="Open Sans"/>
-          <w:bCs/>
-          <w:sz w:val="21"/>
-          <w:szCs w:val="21"/>
-        </w:rPr>
-        <w:t>Numerical Methods</w:t>
-      </w:r>
-    </w:p>
-    <w:p>
-      <w:pPr>
-        <w:spacing w:after="0"/>
-        <w:rPr>
-          <w:rFonts w:ascii="Open Sans" w:hAnsi="Open Sans" w:cs="Open Sans"/>
-          <w:bCs/>
-          <w:sz w:val="21"/>
-          <w:szCs w:val="21"/>
-        </w:rPr>
-      </w:pPr>
-      <w:r>
-        <w:rPr>
-          <w:rFonts w:ascii="Open Sans" w:hAnsi="Open Sans" w:cs="Open Sans"/>
-          <w:bCs/>
-          <w:sz w:val="21"/>
-          <w:szCs w:val="21"/>
-        </w:rPr>
-        <w:t xml:space="preserve">Real Analysis </w:t>
-      </w:r>
-      <w:r>
-        <w:rPr>
-          <w:rFonts w:ascii="Open Sans" w:hAnsi="Open Sans" w:cs="Open Sans"/>
-          <w:bCs/>
-          <w:sz w:val="21"/>
-          <w:szCs w:val="21"/>
-        </w:rPr>
-        <w:t>2</w:t>
-      </w:r>
-    </w:p>
-    <w:p>
-      <w:pPr>
-        <w:spacing w:after="0"/>
-        <w:rPr>
-          <w:rFonts w:ascii="Open Sans" w:hAnsi="Open Sans" w:cs="Open Sans"/>
-          <w:bCs/>
-          <w:sz w:val="21"/>
-          <w:szCs w:val="21"/>
-        </w:rPr>
-      </w:pPr>
-      <w:r>
-        <w:rPr>
-          <w:rFonts w:ascii="Open Sans" w:hAnsi="Open Sans" w:cs="Open Sans"/>
-          <w:bCs/>
-          <w:sz w:val="21"/>
-          <w:szCs w:val="21"/>
-        </w:rPr>
-        <w:t>Number Theor</w:t>
-      </w:r>
-      <w:r>
-        <w:rPr>
-          <w:rFonts w:ascii="Open Sans" w:hAnsi="Open Sans" w:cs="Open Sans"/>
-          <w:bCs/>
-          <w:sz w:val="21"/>
-          <w:szCs w:val="21"/>
-        </w:rPr>
-        <w:t>y</w:t>
-      </w:r>
-      <w:r>
-        <w:rPr>
-          <w:rFonts w:ascii="Open Sans" w:hAnsi="Open Sans" w:cs="Open Sans"/>
-          <w:bCs/>
-          <w:sz w:val="21"/>
-          <w:szCs w:val="21"/>
-        </w:rPr>
-        <w:t xml:space="preserve"> </w:t>
-      </w:r>
-    </w:p>
-    <w:bookmarkEnd w:id="0"/>
+      <w:r>
+        <w:rPr>
+          <w:rFonts w:ascii="Open Sans" w:hAnsi="Open Sans" w:cs="Open Sans"/>
+          <w:bCs/>
+          <w:sz w:val="21"/>
+          <w:szCs w:val="21"/>
+        </w:rPr>
+        <w:t>Groups and Representations</w:t>
+      </w:r>
+    </w:p>
+    <w:p>
+      <w:pPr>
+        <w:spacing w:after="0"/>
+        <w:rPr>
+          <w:rFonts w:ascii="Open Sans" w:hAnsi="Open Sans" w:cs="Open Sans"/>
+          <w:bCs/>
+          <w:sz w:val="21"/>
+          <w:szCs w:val="21"/>
+        </w:rPr>
+      </w:pPr>
+      <w:r>
+        <w:rPr>
+          <w:rFonts w:ascii="Open Sans" w:hAnsi="Open Sans" w:cs="Open Sans"/>
+          <w:bCs/>
+          <w:sz w:val="21"/>
+          <w:szCs w:val="21"/>
+        </w:rPr>
+        <w:t>Graphs and Combinatorics</w:t>
+      </w:r>
+    </w:p>
+    <w:p>
+      <w:pPr>
+        <w:spacing w:after="0"/>
+        <w:rPr>
+          <w:rFonts w:ascii="Open Sans" w:hAnsi="Open Sans" w:cs="Open Sans"/>
+          <w:bCs/>
+          <w:sz w:val="21"/>
+          <w:szCs w:val="21"/>
+        </w:rPr>
+      </w:pPr>
+      <w:r>
+        <w:rPr>
+          <w:rFonts w:ascii="Open Sans" w:hAnsi="Open Sans" w:cs="Open Sans"/>
+          <w:bCs/>
+          <w:sz w:val="21"/>
+          <w:szCs w:val="21"/>
+        </w:rPr>
+        <w:t>Statistical Consultancy and Data Presentation</w:t>
+      </w:r>
+    </w:p>
+    <w:p>
+      <w:pPr>
+        <w:spacing w:after="0"/>
+        <w:rPr>
+          <w:rFonts w:ascii="Open Sans" w:hAnsi="Open Sans" w:cs="Open Sans"/>
+          <w:bCs/>
+          <w:sz w:val="21"/>
+          <w:szCs w:val="21"/>
+        </w:rPr>
+      </w:pPr>
+      <w:r>
+        <w:rPr>
+          <w:rFonts w:ascii="Open Sans" w:hAnsi="Open Sans" w:cs="Open Sans"/>
+          <w:bCs/>
+          <w:sz w:val="21"/>
+          <w:szCs w:val="21"/>
+        </w:rPr>
+        <w:t>Games and Strategy</w:t>
+      </w:r>
+    </w:p>
+    <w:p>
+      <w:pPr>
+        <w:spacing w:after="0"/>
+        <w:rPr>
+          <w:rFonts w:ascii="Open Sans" w:hAnsi="Open Sans" w:cs="Open Sans"/>
+          <w:bCs/>
+          <w:sz w:val="21"/>
+          <w:szCs w:val="21"/>
+        </w:rPr>
+      </w:pPr>
+      <w:r>
+        <w:rPr>
+          <w:rFonts w:ascii="Open Sans" w:hAnsi="Open Sans" w:cs="Open Sans"/>
+          <w:bCs/>
+          <w:sz w:val="21"/>
+          <w:szCs w:val="21"/>
+        </w:rPr>
+        <w:t>Statistical Learning for Data Scientists</w:t>
+      </w:r>
+    </w:p>
+    <w:p>
+      <w:pPr>
+        <w:spacing w:after="0"/>
+        <w:rPr>
+          <w:rFonts w:ascii="Open Sans" w:hAnsi="Open Sans" w:cs="Open Sans"/>
+          <w:bCs/>
+          <w:sz w:val="21"/>
+          <w:szCs w:val="21"/>
+        </w:rPr>
+      </w:pPr>
+      <w:r>
+        <w:rPr>
+          <w:rFonts w:ascii="Open Sans" w:hAnsi="Open Sans" w:cs="Open Sans"/>
+          <w:bCs/>
+          <w:sz w:val="21"/>
+          <w:szCs w:val="21"/>
+        </w:rPr>
+        <w:t>Mathematics in the World of Finance</w:t>
+      </w:r>
+    </w:p>
+    <w:p>
+      <w:pPr>
+        <w:spacing w:after="0"/>
+        <w:rPr>
+          <w:rFonts w:ascii="Open Sans" w:hAnsi="Open Sans" w:cs="Open Sans"/>
+          <w:bCs/>
+          <w:sz w:val="21"/>
+          <w:szCs w:val="21"/>
+        </w:rPr>
+      </w:pPr>
+      <w:r>
+        <w:rPr>
+          <w:rFonts w:ascii="Open Sans" w:hAnsi="Open Sans" w:cs="Open Sans"/>
+          <w:bCs/>
+          <w:sz w:val="21"/>
+          <w:szCs w:val="21"/>
+        </w:rPr>
+        <w:t>Stochastic Processes</w:t>
+      </w:r>
+    </w:p>
+    <w:p>
+      <w:pPr>
+        <w:spacing w:after="0"/>
+        <w:rPr>
+          <w:rFonts w:ascii="Open Sans" w:hAnsi="Open Sans" w:cs="Open Sans"/>
+          <w:bCs/>
+          <w:sz w:val="21"/>
+          <w:szCs w:val="21"/>
+        </w:rPr>
+      </w:pPr>
+      <w:r>
+        <w:rPr>
+          <w:rFonts w:ascii="Open Sans" w:hAnsi="Open Sans" w:cs="Open Sans"/>
+          <w:bCs/>
+          <w:sz w:val="21"/>
+          <w:szCs w:val="21"/>
+        </w:rPr>
+        <w:t>Projects in Mathematics</w:t>
+      </w:r>
+    </w:p>
     <w:p>
       <w:pPr>
         <w:spacing w:after="0"/>
@@ -1119,7 +1236,7 @@
           <w:szCs w:val="21"/>
           <w:u w:val="single"/>
         </w:rPr>
-        <w:t>Stage 1 Modules:</w:t>
+        <w:t>Stage 2 Modules:</w:t>
       </w:r>
     </w:p>
     <w:p>
@@ -1150,141 +1267,191 @@
           <w:szCs w:val="21"/>
         </w:rPr>
       </w:pPr>
-      <w:r>
-        <w:rPr>
-          <w:rFonts w:ascii="Open Sans" w:hAnsi="Open Sans" w:cs="Open Sans"/>
-          <w:bCs/>
-          <w:sz w:val="21"/>
-          <w:szCs w:val="21"/>
-        </w:rPr>
-        <w:t>Statistics</w:t>
-      </w:r>
-    </w:p>
-    <w:p>
-      <w:pPr>
-        <w:spacing w:after="0"/>
-        <w:rPr>
-          <w:rFonts w:ascii="Open Sans" w:hAnsi="Open Sans" w:cs="Open Sans"/>
-          <w:bCs/>
-          <w:sz w:val="21"/>
-          <w:szCs w:val="21"/>
-        </w:rPr>
-      </w:pPr>
-      <w:r>
-        <w:rPr>
-          <w:rFonts w:ascii="Open Sans" w:hAnsi="Open Sans" w:cs="Open Sans"/>
-          <w:bCs/>
-          <w:sz w:val="21"/>
-          <w:szCs w:val="21"/>
-        </w:rPr>
-        <w:t>Algebraic Methods</w:t>
-      </w:r>
-    </w:p>
-    <w:p>
-      <w:pPr>
-        <w:spacing w:after="0"/>
-        <w:rPr>
-          <w:rFonts w:ascii="Open Sans" w:hAnsi="Open Sans" w:cs="Open Sans"/>
-          <w:bCs/>
-          <w:sz w:val="21"/>
-          <w:szCs w:val="21"/>
-        </w:rPr>
-      </w:pPr>
-      <w:r>
-        <w:rPr>
-          <w:rFonts w:ascii="Open Sans" w:hAnsi="Open Sans" w:cs="Open Sans"/>
-          <w:bCs/>
-          <w:sz w:val="21"/>
-          <w:szCs w:val="21"/>
-        </w:rPr>
-        <w:t>Applications of Mathematics</w:t>
-      </w:r>
-    </w:p>
-    <w:p>
-      <w:pPr>
-        <w:spacing w:after="0"/>
-        <w:rPr>
-          <w:rFonts w:ascii="Open Sans" w:hAnsi="Open Sans" w:cs="Open Sans"/>
-          <w:bCs/>
-          <w:sz w:val="21"/>
-          <w:szCs w:val="21"/>
-        </w:rPr>
-      </w:pPr>
-      <w:r>
-        <w:rPr>
-          <w:rFonts w:ascii="Open Sans" w:hAnsi="Open Sans" w:cs="Open Sans"/>
-          <w:bCs/>
-          <w:sz w:val="21"/>
-          <w:szCs w:val="21"/>
-        </w:rPr>
-        <w:t>Linear Algebra</w:t>
-      </w:r>
-    </w:p>
-    <w:p>
-      <w:pPr>
-        <w:spacing w:after="0"/>
-        <w:rPr>
-          <w:rFonts w:ascii="Open Sans" w:hAnsi="Open Sans" w:cs="Open Sans"/>
-          <w:bCs/>
-          <w:sz w:val="21"/>
-          <w:szCs w:val="21"/>
-        </w:rPr>
-      </w:pPr>
-      <w:r>
-        <w:rPr>
-          <w:rFonts w:ascii="Open Sans" w:hAnsi="Open Sans" w:cs="Open Sans"/>
-          <w:bCs/>
-          <w:sz w:val="21"/>
-          <w:szCs w:val="21"/>
-        </w:rPr>
-        <w:t>Mathematical Methods 1&amp;2</w:t>
-      </w:r>
-    </w:p>
-    <w:p>
-      <w:pPr>
-        <w:spacing w:after="0"/>
-        <w:rPr>
-          <w:rFonts w:ascii="Open Sans" w:hAnsi="Open Sans" w:cs="Open Sans"/>
-          <w:bCs/>
-          <w:sz w:val="21"/>
-          <w:szCs w:val="21"/>
-        </w:rPr>
-      </w:pPr>
-      <w:r>
-        <w:rPr>
-          <w:rFonts w:ascii="Open Sans" w:hAnsi="Open Sans" w:cs="Open Sans"/>
-          <w:bCs/>
-          <w:sz w:val="21"/>
-          <w:szCs w:val="21"/>
-        </w:rPr>
-        <w:t>Probability</w:t>
-      </w:r>
-    </w:p>
-    <w:p>
-      <w:pPr>
-        <w:spacing w:after="0"/>
-        <w:rPr>
-          <w:rFonts w:ascii="Open Sans" w:hAnsi="Open Sans" w:cs="Open Sans"/>
-          <w:bCs/>
-          <w:sz w:val="21"/>
-          <w:szCs w:val="21"/>
-        </w:rPr>
-      </w:pPr>
-      <w:r>
-        <w:rPr>
-          <w:rFonts w:ascii="Open Sans" w:hAnsi="Open Sans" w:cs="Open Sans"/>
-          <w:bCs/>
-          <w:sz w:val="21"/>
-          <w:szCs w:val="21"/>
-        </w:rPr>
-        <w:t>Real Analysis 1</w:t>
-      </w:r>
-    </w:p>
-    <w:p>
-      <w:pPr>
-        <w:spacing w:after="0"/>
-        <w:rPr>
-          <w:rFonts w:ascii="Open Sans" w:hAnsi="Open Sans" w:cs="Open Sans"/>
+      <w:bookmarkStart w:id="0" w:name="_Hlk170386772"/>
+      <w:r>
+        <w:rPr>
+          <w:rFonts w:ascii="Open Sans" w:hAnsi="Open Sans" w:cs="Open Sans"/>
+          <w:bCs/>
+          <w:sz w:val="21"/>
+          <w:szCs w:val="21"/>
+        </w:rPr>
+        <w:t>Applied Statistical Modelling</w:t>
+      </w:r>
+    </w:p>
+    <w:p>
+      <w:pPr>
+        <w:spacing w:after="0"/>
+        <w:rPr>
+          <w:rFonts w:ascii="Open Sans" w:hAnsi="Open Sans" w:cs="Open Sans"/>
+          <w:bCs/>
+          <w:sz w:val="21"/>
+          <w:szCs w:val="21"/>
+        </w:rPr>
+      </w:pPr>
+      <w:r>
+        <w:rPr>
+          <w:rFonts w:ascii="Open Sans" w:hAnsi="Open Sans" w:cs="Open Sans"/>
+          <w:bCs/>
+          <w:sz w:val="21"/>
+          <w:szCs w:val="21"/>
+        </w:rPr>
+        <w:t xml:space="preserve">Curves and Surfaces </w:t>
+      </w:r>
+    </w:p>
+    <w:p>
+      <w:pPr>
+        <w:spacing w:after="0"/>
+        <w:rPr>
+          <w:rFonts w:ascii="Open Sans" w:hAnsi="Open Sans" w:cs="Open Sans"/>
+          <w:bCs/>
+          <w:sz w:val="21"/>
+          <w:szCs w:val="21"/>
+        </w:rPr>
+      </w:pPr>
+      <w:r>
+        <w:rPr>
+          <w:rFonts w:ascii="Open Sans" w:hAnsi="Open Sans" w:cs="Open Sans"/>
+          <w:bCs/>
+          <w:sz w:val="21"/>
+          <w:szCs w:val="21"/>
+        </w:rPr>
+        <w:t xml:space="preserve">Groups and Symmetries </w:t>
+      </w:r>
+    </w:p>
+    <w:p>
+      <w:pPr>
+        <w:spacing w:after="0"/>
+        <w:rPr>
+          <w:rFonts w:ascii="Open Sans" w:hAnsi="Open Sans" w:cs="Open Sans"/>
+          <w:bCs/>
+          <w:sz w:val="21"/>
+          <w:szCs w:val="21"/>
+        </w:rPr>
+      </w:pPr>
+      <w:r>
+        <w:rPr>
+          <w:rFonts w:ascii="Open Sans" w:hAnsi="Open Sans" w:cs="Open Sans"/>
+          <w:bCs/>
+          <w:sz w:val="21"/>
+          <w:szCs w:val="21"/>
+        </w:rPr>
+        <w:t>Lagrangian and Hamiltonian Dynamics</w:t>
+      </w:r>
+    </w:p>
+    <w:p>
+      <w:pPr>
+        <w:spacing w:after="0"/>
+        <w:rPr>
+          <w:rFonts w:ascii="Open Sans" w:hAnsi="Open Sans" w:cs="Open Sans"/>
+          <w:bCs/>
+          <w:sz w:val="21"/>
+          <w:szCs w:val="21"/>
+        </w:rPr>
+      </w:pPr>
+      <w:r>
+        <w:rPr>
+          <w:rFonts w:ascii="Open Sans" w:hAnsi="Open Sans" w:cs="Open Sans"/>
+          <w:bCs/>
+          <w:sz w:val="21"/>
+          <w:szCs w:val="21"/>
+        </w:rPr>
+        <w:t>Linear Partial Differential Equations</w:t>
+      </w:r>
+    </w:p>
+    <w:p>
+      <w:pPr>
+        <w:spacing w:after="0"/>
+        <w:rPr>
+          <w:rFonts w:ascii="Open Sans" w:hAnsi="Open Sans" w:cs="Open Sans"/>
+          <w:bCs/>
+          <w:sz w:val="21"/>
+          <w:szCs w:val="21"/>
+        </w:rPr>
+      </w:pPr>
+      <w:r>
+        <w:rPr>
+          <w:rFonts w:ascii="Open Sans" w:hAnsi="Open Sans" w:cs="Open Sans"/>
+          <w:bCs/>
+          <w:sz w:val="21"/>
+          <w:szCs w:val="21"/>
+        </w:rPr>
+        <w:t>Numerical Methods</w:t>
+      </w:r>
+    </w:p>
+    <w:p>
+      <w:pPr>
+        <w:spacing w:after="0"/>
+        <w:rPr>
+          <w:rFonts w:ascii="Open Sans" w:hAnsi="Open Sans" w:cs="Open Sans"/>
+          <w:bCs/>
+          <w:sz w:val="21"/>
+          <w:szCs w:val="21"/>
+        </w:rPr>
+      </w:pPr>
+      <w:r>
+        <w:rPr>
+          <w:rFonts w:ascii="Open Sans" w:hAnsi="Open Sans" w:cs="Open Sans"/>
+          <w:bCs/>
+          <w:sz w:val="21"/>
+          <w:szCs w:val="21"/>
+        </w:rPr>
+        <w:t xml:space="preserve">Real Analysis </w:t>
+      </w:r>
+      <w:r>
+        <w:rPr>
+          <w:rFonts w:ascii="Open Sans" w:hAnsi="Open Sans" w:cs="Open Sans"/>
+          <w:bCs/>
+          <w:sz w:val="21"/>
+          <w:szCs w:val="21"/>
+        </w:rPr>
+        <w:t>2</w:t>
+      </w:r>
+    </w:p>
+    <w:p>
+      <w:pPr>
+        <w:spacing w:after="0"/>
+        <w:rPr>
+          <w:rFonts w:ascii="Open Sans" w:hAnsi="Open Sans" w:cs="Open Sans"/>
+          <w:bCs/>
+          <w:sz w:val="21"/>
+          <w:szCs w:val="21"/>
+        </w:rPr>
+      </w:pPr>
+      <w:r>
+        <w:rPr>
+          <w:rFonts w:ascii="Open Sans" w:hAnsi="Open Sans" w:cs="Open Sans"/>
+          <w:bCs/>
+          <w:sz w:val="21"/>
+          <w:szCs w:val="21"/>
+        </w:rPr>
+        <w:t>Number Theor</w:t>
+      </w:r>
+      <w:r>
+        <w:rPr>
+          <w:rFonts w:ascii="Open Sans" w:hAnsi="Open Sans" w:cs="Open Sans"/>
+          <w:bCs/>
+          <w:sz w:val="21"/>
+          <w:szCs w:val="21"/>
+        </w:rPr>
+        <w:t>y</w:t>
+      </w:r>
+      <w:r>
+        <w:rPr>
+          <w:rFonts w:ascii="Open Sans" w:hAnsi="Open Sans" w:cs="Open Sans"/>
+          <w:bCs/>
+          <w:sz w:val="21"/>
+          <w:szCs w:val="21"/>
+        </w:rPr>
+        <w:t xml:space="preserve"> </w:t>
+      </w:r>
+    </w:p>
+    <w:bookmarkEnd w:id="0"/>
+    <w:p>
+      <w:pPr>
+        <w:spacing w:after="0"/>
+        <w:rPr>
+          <w:rFonts w:ascii="Open Sans" w:hAnsi="Open Sans" w:cs="Open Sans"/>
+          <w:bCs/>
           <w:sz w:val="21"/>
           <w:szCs w:val="21"/>
         </w:rPr>
@@ -1302,121 +1469,40 @@
         <w:spacing w:after="0"/>
         <w:rPr>
           <w:rFonts w:ascii="Open Sans" w:hAnsi="Open Sans" w:cs="Open Sans"/>
-          <w:sz w:val="21"/>
-          <w:szCs w:val="21"/>
-        </w:rPr>
-      </w:pPr>
-    </w:p>
-    <w:p>
-      <w:pPr>
-        <w:spacing w:after="0"/>
-        <w:rPr>
-          <w:rFonts w:ascii="Open Sans" w:hAnsi="Open Sans" w:cs="Open Sans"/>
-          <w:sz w:val="21"/>
-          <w:szCs w:val="21"/>
-        </w:rPr>
-      </w:pPr>
-      <w:r>
-        <w:rPr>
-          <w:rFonts w:ascii="Open Sans" w:hAnsi="Open Sans" w:cs="Open Sans"/>
-          <w:b/>
-          <w:sz w:val="21"/>
-          <w:szCs w:val="21"/>
-        </w:rPr>
-        <w:t>Farnborough</w:t>
-      </w:r>
-      <w:r>
-        <w:rPr>
-          <w:rFonts w:ascii="Open Sans" w:hAnsi="Open Sans" w:cs="Open Sans"/>
-          <w:b/>
-          <w:sz w:val="21"/>
-          <w:szCs w:val="21"/>
-        </w:rPr>
-        <w:t xml:space="preserve"> Sixth Form College</w:t>
-      </w:r>
-      <w:r>
-        <w:rPr>
-          <w:rFonts w:ascii="Open Sans" w:hAnsi="Open Sans" w:cs="Open Sans"/>
-          <w:b/>
-          <w:sz w:val="21"/>
-          <w:szCs w:val="21"/>
-        </w:rPr>
-        <w:tab/>
-      </w:r>
-      <w:r>
-        <w:rPr>
-          <w:rFonts w:ascii="Open Sans" w:hAnsi="Open Sans" w:cs="Open Sans"/>
-          <w:b/>
-          <w:sz w:val="21"/>
-          <w:szCs w:val="21"/>
-        </w:rPr>
-        <w:tab/>
-      </w:r>
-      <w:r>
-        <w:rPr>
-          <w:rFonts w:ascii="Open Sans" w:hAnsi="Open Sans" w:cs="Open Sans"/>
-          <w:b/>
-          <w:sz w:val="21"/>
-          <w:szCs w:val="21"/>
-        </w:rPr>
-        <w:tab/>
-      </w:r>
-      <w:r>
-        <w:rPr>
-          <w:rFonts w:ascii="Open Sans" w:hAnsi="Open Sans" w:cs="Open Sans"/>
-          <w:b/>
-          <w:sz w:val="21"/>
-          <w:szCs w:val="21"/>
-        </w:rPr>
-        <w:tab/>
-      </w:r>
-      <w:r>
-        <w:rPr>
-          <w:rFonts w:ascii="Open Sans" w:hAnsi="Open Sans" w:cs="Open Sans"/>
-          <w:b/>
-          <w:sz w:val="21"/>
-          <w:szCs w:val="21"/>
-        </w:rPr>
-        <w:tab/>
-        <w:t xml:space="preserve">     </w:t>
-      </w:r>
-      <w:r>
-        <w:rPr>
-          <w:rFonts w:ascii="Open Sans" w:hAnsi="Open Sans" w:cs="Open Sans"/>
-          <w:b/>
-          <w:sz w:val="21"/>
-          <w:szCs w:val="21"/>
-        </w:rPr>
-        <w:t xml:space="preserve"> </w:t>
-      </w:r>
-      <w:r>
-        <w:rPr>
-          <w:rFonts w:ascii="Open Sans" w:hAnsi="Open Sans" w:cs="Open Sans"/>
-          <w:b/>
-          <w:bCs/>
-          <w:sz w:val="21"/>
-          <w:szCs w:val="21"/>
-        </w:rPr>
-        <w:t>Sept 2018 – July 2020</w:t>
-      </w:r>
-    </w:p>
-    <w:p>
-      <w:pPr>
-        <w:spacing w:after="0"/>
-        <w:ind w:left="1440" w:hanging="1440"/>
-        <w:rPr>
-          <w:rFonts w:ascii="Open Sans" w:hAnsi="Open Sans" w:cs="Open Sans"/>
-          <w:sz w:val="21"/>
-          <w:szCs w:val="21"/>
-        </w:rPr>
-      </w:pPr>
-    </w:p>
-    <w:p>
-      <w:pPr>
-        <w:spacing w:after="0"/>
-        <w:ind w:left="1440" w:hanging="1440"/>
-        <w:rPr>
-          <w:rFonts w:ascii="Open Sans" w:hAnsi="Open Sans" w:cs="Open Sans"/>
+          <w:bCs/>
+          <w:sz w:val="21"/>
+          <w:szCs w:val="21"/>
+        </w:rPr>
+      </w:pPr>
+    </w:p>
+    <w:p>
+      <w:pPr>
+        <w:spacing w:after="0"/>
+        <w:rPr>
+          <w:rFonts w:ascii="Open Sans" w:hAnsi="Open Sans" w:cs="Open Sans"/>
+          <w:bCs/>
+          <w:sz w:val="21"/>
+          <w:szCs w:val="21"/>
+        </w:rPr>
+      </w:pPr>
+    </w:p>
+    <w:p>
+      <w:pPr>
+        <w:spacing w:after="0"/>
+        <w:rPr>
+          <w:rFonts w:ascii="Open Sans" w:hAnsi="Open Sans" w:cs="Open Sans"/>
+          <w:bCs/>
+          <w:sz w:val="21"/>
+          <w:szCs w:val="21"/>
+        </w:rPr>
+      </w:pPr>
+    </w:p>
+    <w:p>
+      <w:pPr>
+        <w:spacing w:after="0"/>
+        <w:rPr>
+          <w:rFonts w:ascii="Open Sans" w:hAnsi="Open Sans" w:cs="Open Sans"/>
+          <w:bCs/>
           <w:sz w:val="21"/>
           <w:szCs w:val="21"/>
           <w:u w:val="single"/>
@@ -1425,19 +1511,21 @@
       <w:r>
         <w:rPr>
           <w:rFonts w:ascii="Open Sans" w:hAnsi="Open Sans" w:cs="Open Sans"/>
+          <w:bCs/>
           <w:sz w:val="21"/>
           <w:szCs w:val="21"/>
           <w:u w:val="single"/>
         </w:rPr>
-        <w:t>A Levels:</w:t>
-      </w:r>
-    </w:p>
-    <w:p>
-      <w:pPr>
-        <w:spacing w:after="0"/>
-        <w:ind w:left="1440" w:hanging="1440"/>
-        <w:rPr>
-          <w:rFonts w:ascii="Open Sans" w:hAnsi="Open Sans" w:cs="Open Sans"/>
+        <w:lastRenderedPageBreak/>
+        <w:t>Stage 1 Modules:</w:t>
+      </w:r>
+    </w:p>
+    <w:p>
+      <w:pPr>
+        <w:spacing w:after="0"/>
+        <w:rPr>
+          <w:rFonts w:ascii="Open Sans" w:hAnsi="Open Sans" w:cs="Open Sans"/>
+          <w:bCs/>
           <w:sz w:val="21"/>
           <w:szCs w:val="21"/>
         </w:rPr>
@@ -1453,89 +1541,148 @@
     <w:p>
       <w:pPr>
         <w:spacing w:after="0"/>
-        <w:ind w:left="1440" w:hanging="1440"/>
-        <w:rPr>
-          <w:rFonts w:ascii="Open Sans" w:hAnsi="Open Sans" w:cs="Open Sans"/>
-          <w:sz w:val="21"/>
-          <w:szCs w:val="21"/>
-        </w:rPr>
-      </w:pPr>
-      <w:r>
-        <w:rPr>
-          <w:rFonts w:ascii="Open Sans" w:hAnsi="Open Sans" w:cs="Open Sans"/>
-          <w:sz w:val="21"/>
-          <w:szCs w:val="21"/>
-        </w:rPr>
-        <w:t>Mathematics</w:t>
-      </w:r>
-      <w:r>
-        <w:rPr>
-          <w:rFonts w:ascii="Open Sans" w:hAnsi="Open Sans" w:cs="Open Sans"/>
-          <w:sz w:val="21"/>
-          <w:szCs w:val="21"/>
-        </w:rPr>
-        <w:t xml:space="preserve"> </w:t>
-      </w:r>
-    </w:p>
-    <w:p>
-      <w:pPr>
-        <w:spacing w:after="0"/>
-        <w:ind w:left="1440" w:hanging="1440"/>
-        <w:rPr>
-          <w:rFonts w:ascii="Open Sans" w:hAnsi="Open Sans" w:cs="Open Sans"/>
-          <w:sz w:val="21"/>
-          <w:szCs w:val="21"/>
-        </w:rPr>
-      </w:pPr>
-      <w:r>
-        <w:rPr>
-          <w:rFonts w:ascii="Open Sans" w:hAnsi="Open Sans" w:cs="Open Sans"/>
-          <w:sz w:val="21"/>
-          <w:szCs w:val="21"/>
-        </w:rPr>
-        <w:t>Computer Science</w:t>
-      </w:r>
-      <w:r>
-        <w:rPr>
-          <w:rFonts w:ascii="Open Sans" w:hAnsi="Open Sans" w:cs="Open Sans"/>
-          <w:sz w:val="21"/>
-          <w:szCs w:val="21"/>
-        </w:rPr>
-        <w:t xml:space="preserve"> </w:t>
-      </w:r>
-    </w:p>
-    <w:p>
-      <w:pPr>
-        <w:spacing w:after="0"/>
-        <w:rPr>
-          <w:rFonts w:ascii="Open Sans" w:hAnsi="Open Sans" w:cs="Open Sans"/>
-          <w:sz w:val="21"/>
-          <w:szCs w:val="21"/>
-        </w:rPr>
-      </w:pPr>
-      <w:r>
-        <w:rPr>
-          <w:rFonts w:ascii="Open Sans" w:hAnsi="Open Sans" w:cs="Open Sans"/>
-          <w:sz w:val="21"/>
-          <w:szCs w:val="21"/>
-        </w:rPr>
-        <w:t xml:space="preserve"> </w:t>
-      </w:r>
-      <w:r>
-        <w:rPr>
-          <w:rFonts w:ascii="Open Sans" w:hAnsi="Open Sans" w:cs="Open Sans"/>
-          <w:sz w:val="21"/>
-          <w:szCs w:val="21"/>
-        </w:rPr>
-        <w:t>Accounting</w:t>
-      </w:r>
-    </w:p>
-    <w:p>
-      <w:pPr>
-        <w:spacing w:after="0"/>
-        <w:rPr>
-          <w:rFonts w:ascii="Open Sans" w:hAnsi="Open Sans" w:cs="Open Sans"/>
-          <w:b/>
+        <w:rPr>
+          <w:rFonts w:ascii="Open Sans" w:hAnsi="Open Sans" w:cs="Open Sans"/>
+          <w:bCs/>
+          <w:sz w:val="21"/>
+          <w:szCs w:val="21"/>
+        </w:rPr>
+      </w:pPr>
+      <w:r>
+        <w:rPr>
+          <w:rFonts w:ascii="Open Sans" w:hAnsi="Open Sans" w:cs="Open Sans"/>
+          <w:bCs/>
+          <w:sz w:val="21"/>
+          <w:szCs w:val="21"/>
+        </w:rPr>
+        <w:t>Statistics</w:t>
+      </w:r>
+    </w:p>
+    <w:p>
+      <w:pPr>
+        <w:spacing w:after="0"/>
+        <w:rPr>
+          <w:rFonts w:ascii="Open Sans" w:hAnsi="Open Sans" w:cs="Open Sans"/>
+          <w:bCs/>
+          <w:sz w:val="21"/>
+          <w:szCs w:val="21"/>
+        </w:rPr>
+      </w:pPr>
+      <w:r>
+        <w:rPr>
+          <w:rFonts w:ascii="Open Sans" w:hAnsi="Open Sans" w:cs="Open Sans"/>
+          <w:bCs/>
+          <w:sz w:val="21"/>
+          <w:szCs w:val="21"/>
+        </w:rPr>
+        <w:t>Algebraic Methods</w:t>
+      </w:r>
+    </w:p>
+    <w:p>
+      <w:pPr>
+        <w:spacing w:after="0"/>
+        <w:rPr>
+          <w:rFonts w:ascii="Open Sans" w:hAnsi="Open Sans" w:cs="Open Sans"/>
+          <w:bCs/>
+          <w:sz w:val="21"/>
+          <w:szCs w:val="21"/>
+        </w:rPr>
+      </w:pPr>
+      <w:r>
+        <w:rPr>
+          <w:rFonts w:ascii="Open Sans" w:hAnsi="Open Sans" w:cs="Open Sans"/>
+          <w:bCs/>
+          <w:sz w:val="21"/>
+          <w:szCs w:val="21"/>
+        </w:rPr>
+        <w:t>Applications of Mathematics</w:t>
+      </w:r>
+    </w:p>
+    <w:p>
+      <w:pPr>
+        <w:spacing w:after="0"/>
+        <w:rPr>
+          <w:rFonts w:ascii="Open Sans" w:hAnsi="Open Sans" w:cs="Open Sans"/>
+          <w:bCs/>
+          <w:sz w:val="21"/>
+          <w:szCs w:val="21"/>
+        </w:rPr>
+      </w:pPr>
+      <w:r>
+        <w:rPr>
+          <w:rFonts w:ascii="Open Sans" w:hAnsi="Open Sans" w:cs="Open Sans"/>
+          <w:bCs/>
+          <w:sz w:val="21"/>
+          <w:szCs w:val="21"/>
+        </w:rPr>
+        <w:t>Linear Algebra</w:t>
+      </w:r>
+    </w:p>
+    <w:p>
+      <w:pPr>
+        <w:spacing w:after="0"/>
+        <w:rPr>
+          <w:rFonts w:ascii="Open Sans" w:hAnsi="Open Sans" w:cs="Open Sans"/>
+          <w:bCs/>
+          <w:sz w:val="21"/>
+          <w:szCs w:val="21"/>
+        </w:rPr>
+      </w:pPr>
+      <w:r>
+        <w:rPr>
+          <w:rFonts w:ascii="Open Sans" w:hAnsi="Open Sans" w:cs="Open Sans"/>
+          <w:bCs/>
+          <w:sz w:val="21"/>
+          <w:szCs w:val="21"/>
+        </w:rPr>
+        <w:t>Mathematical Methods 1&amp;2</w:t>
+      </w:r>
+    </w:p>
+    <w:p>
+      <w:pPr>
+        <w:spacing w:after="0"/>
+        <w:rPr>
+          <w:rFonts w:ascii="Open Sans" w:hAnsi="Open Sans" w:cs="Open Sans"/>
+          <w:bCs/>
+          <w:sz w:val="21"/>
+          <w:szCs w:val="21"/>
+        </w:rPr>
+      </w:pPr>
+      <w:r>
+        <w:rPr>
+          <w:rFonts w:ascii="Open Sans" w:hAnsi="Open Sans" w:cs="Open Sans"/>
+          <w:bCs/>
+          <w:sz w:val="21"/>
+          <w:szCs w:val="21"/>
+        </w:rPr>
+        <w:t>Probability</w:t>
+      </w:r>
+    </w:p>
+    <w:p>
+      <w:pPr>
+        <w:spacing w:after="0"/>
+        <w:rPr>
+          <w:rFonts w:ascii="Open Sans" w:hAnsi="Open Sans" w:cs="Open Sans"/>
+          <w:bCs/>
+          <w:sz w:val="21"/>
+          <w:szCs w:val="21"/>
+        </w:rPr>
+      </w:pPr>
+      <w:r>
+        <w:rPr>
+          <w:rFonts w:ascii="Open Sans" w:hAnsi="Open Sans" w:cs="Open Sans"/>
+          <w:bCs/>
+          <w:sz w:val="21"/>
+          <w:szCs w:val="21"/>
+        </w:rPr>
+        <w:t>Real Analysis 1</w:t>
+      </w:r>
+    </w:p>
+    <w:p>
+      <w:pPr>
+        <w:spacing w:after="0"/>
+        <w:rPr>
+          <w:rFonts w:ascii="Open Sans" w:hAnsi="Open Sans" w:cs="Open Sans"/>
           <w:sz w:val="21"/>
           <w:szCs w:val="21"/>
         </w:rPr>
@@ -1553,40 +1700,287 @@
         <w:spacing w:after="0"/>
         <w:rPr>
           <w:rFonts w:ascii="Open Sans" w:hAnsi="Open Sans" w:cs="Open Sans"/>
-          <w:b/>
-          <w:sz w:val="21"/>
-          <w:szCs w:val="21"/>
-        </w:rPr>
-      </w:pPr>
-    </w:p>
-    <w:p>
-      <w:pPr>
-        <w:spacing w:after="0"/>
-        <w:rPr>
-          <w:rFonts w:ascii="Open Sans" w:hAnsi="Open Sans" w:cs="Open Sans"/>
-          <w:b/>
-          <w:sz w:val="21"/>
-          <w:szCs w:val="21"/>
-        </w:rPr>
-      </w:pPr>
-    </w:p>
-    <w:p>
-      <w:pPr>
-        <w:spacing w:after="0"/>
-        <w:rPr>
-          <w:rFonts w:ascii="Open Sans" w:hAnsi="Open Sans" w:cs="Open Sans"/>
-          <w:sz w:val="21"/>
-          <w:szCs w:val="21"/>
-        </w:rPr>
-      </w:pPr>
-      <w:r>
-        <w:rPr>
-          <w:rFonts w:ascii="Open Sans" w:hAnsi="Open Sans" w:cs="Open Sans"/>
-          <w:b/>
-          <w:sz w:val="21"/>
-          <w:szCs w:val="21"/>
-        </w:rPr>
-        <w:lastRenderedPageBreak/>
+          <w:sz w:val="21"/>
+          <w:szCs w:val="21"/>
+        </w:rPr>
+      </w:pPr>
+    </w:p>
+    <w:p>
+      <w:pPr>
+        <w:spacing w:after="0"/>
+        <w:rPr>
+          <w:rFonts w:ascii="Open Sans" w:hAnsi="Open Sans" w:cs="Open Sans"/>
+          <w:sz w:val="21"/>
+          <w:szCs w:val="21"/>
+        </w:rPr>
+      </w:pPr>
+      <w:r>
+        <w:rPr>
+          <w:rFonts w:ascii="Open Sans" w:hAnsi="Open Sans" w:cs="Open Sans"/>
+          <w:b/>
+          <w:sz w:val="21"/>
+          <w:szCs w:val="21"/>
+        </w:rPr>
+        <w:t>Farnborough</w:t>
+      </w:r>
+      <w:r>
+        <w:rPr>
+          <w:rFonts w:ascii="Open Sans" w:hAnsi="Open Sans" w:cs="Open Sans"/>
+          <w:b/>
+          <w:sz w:val="21"/>
+          <w:szCs w:val="21"/>
+        </w:rPr>
+        <w:t xml:space="preserve"> Sixth Form College</w:t>
+      </w:r>
+      <w:r>
+        <w:rPr>
+          <w:rFonts w:ascii="Open Sans" w:hAnsi="Open Sans" w:cs="Open Sans"/>
+          <w:b/>
+          <w:sz w:val="21"/>
+          <w:szCs w:val="21"/>
+        </w:rPr>
+        <w:tab/>
+      </w:r>
+      <w:r>
+        <w:rPr>
+          <w:rFonts w:ascii="Open Sans" w:hAnsi="Open Sans" w:cs="Open Sans"/>
+          <w:b/>
+          <w:sz w:val="21"/>
+          <w:szCs w:val="21"/>
+        </w:rPr>
+        <w:tab/>
+      </w:r>
+      <w:r>
+        <w:rPr>
+          <w:rFonts w:ascii="Open Sans" w:hAnsi="Open Sans" w:cs="Open Sans"/>
+          <w:b/>
+          <w:sz w:val="21"/>
+          <w:szCs w:val="21"/>
+        </w:rPr>
+        <w:tab/>
+      </w:r>
+      <w:r>
+        <w:rPr>
+          <w:rFonts w:ascii="Open Sans" w:hAnsi="Open Sans" w:cs="Open Sans"/>
+          <w:b/>
+          <w:sz w:val="21"/>
+          <w:szCs w:val="21"/>
+        </w:rPr>
+        <w:tab/>
+      </w:r>
+      <w:r>
+        <w:rPr>
+          <w:rFonts w:ascii="Open Sans" w:hAnsi="Open Sans" w:cs="Open Sans"/>
+          <w:b/>
+          <w:sz w:val="21"/>
+          <w:szCs w:val="21"/>
+        </w:rPr>
+        <w:t xml:space="preserve">             </w:t>
+      </w:r>
+      <w:r>
+        <w:rPr>
+          <w:rFonts w:ascii="Open Sans" w:hAnsi="Open Sans" w:cs="Open Sans"/>
+          <w:b/>
+          <w:sz w:val="21"/>
+          <w:szCs w:val="21"/>
+        </w:rPr>
+        <w:t xml:space="preserve">     </w:t>
+      </w:r>
+      <w:r>
+        <w:rPr>
+          <w:rFonts w:ascii="Open Sans" w:hAnsi="Open Sans" w:cs="Open Sans"/>
+          <w:b/>
+          <w:sz w:val="21"/>
+          <w:szCs w:val="21"/>
+        </w:rPr>
+        <w:t xml:space="preserve"> </w:t>
+      </w:r>
+      <w:r>
+        <w:rPr>
+          <w:rFonts w:ascii="Open Sans" w:hAnsi="Open Sans" w:cs="Open Sans"/>
+          <w:b/>
+          <w:bCs/>
+          <w:sz w:val="21"/>
+          <w:szCs w:val="21"/>
+        </w:rPr>
+        <w:t>Sept 2018 – July 2020</w:t>
+      </w:r>
+    </w:p>
+    <w:p>
+      <w:pPr>
+        <w:spacing w:after="0"/>
+        <w:ind w:left="1440" w:hanging="1440"/>
+        <w:rPr>
+          <w:rFonts w:ascii="Open Sans" w:hAnsi="Open Sans" w:cs="Open Sans"/>
+          <w:sz w:val="21"/>
+          <w:szCs w:val="21"/>
+          <w:u w:val="single"/>
+        </w:rPr>
+      </w:pPr>
+      <w:r>
+        <w:rPr>
+          <w:rFonts w:ascii="Open Sans" w:hAnsi="Open Sans" w:cs="Open Sans"/>
+          <w:sz w:val="21"/>
+          <w:szCs w:val="21"/>
+          <w:u w:val="single"/>
+        </w:rPr>
+        <w:t>A Levels:</w:t>
+      </w:r>
+    </w:p>
+    <w:p>
+      <w:pPr>
+        <w:spacing w:after="0"/>
+        <w:ind w:left="1440" w:hanging="1440"/>
+        <w:rPr>
+          <w:rFonts w:ascii="Open Sans" w:hAnsi="Open Sans" w:cs="Open Sans"/>
+          <w:sz w:val="21"/>
+          <w:szCs w:val="21"/>
+        </w:rPr>
+        <w:sectPr>
+          <w:type w:val="continuous"/>
+          <w:pgSz w:w="11906" w:h="16838"/>
+          <w:pgMar w:top="993" w:right="1440" w:bottom="1440" w:left="1440" w:header="708" w:footer="708" w:gutter="0"/>
+          <w:cols w:space="708"/>
+          <w:docGrid w:linePitch="360"/>
+        </w:sectPr>
+      </w:pPr>
+    </w:p>
+    <w:p>
+      <w:pPr>
+        <w:spacing w:after="0"/>
+        <w:ind w:left="1440" w:hanging="1440"/>
+        <w:rPr>
+          <w:rFonts w:ascii="Open Sans" w:hAnsi="Open Sans" w:cs="Open Sans"/>
+          <w:sz w:val="21"/>
+          <w:szCs w:val="21"/>
+        </w:rPr>
+      </w:pPr>
+      <w:r>
+        <w:rPr>
+          <w:rFonts w:ascii="Open Sans" w:hAnsi="Open Sans" w:cs="Open Sans"/>
+          <w:sz w:val="21"/>
+          <w:szCs w:val="21"/>
+        </w:rPr>
+        <w:t>Mathematics</w:t>
+      </w:r>
+      <w:r>
+        <w:rPr>
+          <w:rFonts w:ascii="Open Sans" w:hAnsi="Open Sans" w:cs="Open Sans"/>
+          <w:sz w:val="21"/>
+          <w:szCs w:val="21"/>
+        </w:rPr>
+        <w:t xml:space="preserve"> </w:t>
+      </w:r>
+    </w:p>
+    <w:p>
+      <w:pPr>
+        <w:spacing w:after="0"/>
+        <w:ind w:left="1440" w:hanging="1440"/>
+        <w:rPr>
+          <w:rFonts w:ascii="Open Sans" w:hAnsi="Open Sans" w:cs="Open Sans"/>
+          <w:sz w:val="21"/>
+          <w:szCs w:val="21"/>
+        </w:rPr>
+      </w:pPr>
+      <w:r>
+        <w:rPr>
+          <w:rFonts w:ascii="Open Sans" w:hAnsi="Open Sans" w:cs="Open Sans"/>
+          <w:sz w:val="21"/>
+          <w:szCs w:val="21"/>
+        </w:rPr>
+        <w:t>Computer Science</w:t>
+      </w:r>
+      <w:r>
+        <w:rPr>
+          <w:rFonts w:ascii="Open Sans" w:hAnsi="Open Sans" w:cs="Open Sans"/>
+          <w:sz w:val="21"/>
+          <w:szCs w:val="21"/>
+        </w:rPr>
+        <w:t xml:space="preserve"> </w:t>
+      </w:r>
+    </w:p>
+    <w:p>
+      <w:pPr>
+        <w:spacing w:after="0"/>
+        <w:rPr>
+          <w:rFonts w:ascii="Open Sans" w:hAnsi="Open Sans" w:cs="Open Sans"/>
+          <w:sz w:val="21"/>
+          <w:szCs w:val="21"/>
+        </w:rPr>
+      </w:pPr>
+      <w:r>
+        <w:rPr>
+          <w:rFonts w:ascii="Open Sans" w:hAnsi="Open Sans" w:cs="Open Sans"/>
+          <w:sz w:val="21"/>
+          <w:szCs w:val="21"/>
+        </w:rPr>
+        <w:t xml:space="preserve"> </w:t>
+      </w:r>
+      <w:r>
+        <w:rPr>
+          <w:rFonts w:ascii="Open Sans" w:hAnsi="Open Sans" w:cs="Open Sans"/>
+          <w:sz w:val="21"/>
+          <w:szCs w:val="21"/>
+        </w:rPr>
+        <w:t>Accounting</w:t>
+      </w:r>
+    </w:p>
+    <w:p>
+      <w:pPr>
+        <w:spacing w:after="0"/>
+        <w:rPr>
+          <w:rFonts w:ascii="Open Sans" w:hAnsi="Open Sans" w:cs="Open Sans"/>
+          <w:b/>
+          <w:sz w:val="21"/>
+          <w:szCs w:val="21"/>
+        </w:rPr>
+        <w:sectPr>
+          <w:type w:val="continuous"/>
+          <w:pgSz w:w="11906" w:h="16838"/>
+          <w:pgMar w:top="993" w:right="1440" w:bottom="1440" w:left="1440" w:header="708" w:footer="708" w:gutter="0"/>
+          <w:cols w:num="2" w:space="708"/>
+          <w:docGrid w:linePitch="360"/>
+        </w:sectPr>
+      </w:pPr>
+    </w:p>
+    <w:p>
+      <w:pPr>
+        <w:spacing w:after="0"/>
+        <w:rPr>
+          <w:rFonts w:ascii="Open Sans" w:hAnsi="Open Sans" w:cs="Open Sans"/>
+          <w:b/>
+          <w:sz w:val="21"/>
+          <w:szCs w:val="21"/>
+        </w:rPr>
+      </w:pPr>
+    </w:p>
+    <w:p>
+      <w:pPr>
+        <w:spacing w:after="0"/>
+        <w:rPr>
+          <w:rFonts w:ascii="Open Sans" w:hAnsi="Open Sans" w:cs="Open Sans"/>
+          <w:b/>
+          <w:sz w:val="21"/>
+          <w:szCs w:val="21"/>
+        </w:rPr>
+      </w:pPr>
+    </w:p>
+    <w:p>
+      <w:pPr>
+        <w:spacing w:after="0"/>
+        <w:rPr>
+          <w:rFonts w:ascii="Open Sans" w:hAnsi="Open Sans" w:cs="Open Sans"/>
+          <w:sz w:val="21"/>
+          <w:szCs w:val="21"/>
+        </w:rPr>
+      </w:pPr>
+      <w:r>
+        <w:rPr>
+          <w:rFonts w:ascii="Open Sans" w:hAnsi="Open Sans" w:cs="Open Sans"/>
+          <w:b/>
+          <w:sz w:val="21"/>
+          <w:szCs w:val="21"/>
+        </w:rPr>
         <w:t>Weydon Secondary School</w:t>
       </w:r>
       <w:r>
@@ -1650,7 +2044,15 @@
           <w:sz w:val="21"/>
           <w:szCs w:val="21"/>
         </w:rPr>
-        <w:tab/>
+        <w:t xml:space="preserve">            </w:t>
+      </w:r>
+      <w:r>
+        <w:rPr>
+          <w:rFonts w:ascii="Open Sans" w:hAnsi="Open Sans" w:cs="Open Sans"/>
+          <w:b/>
+          <w:sz w:val="21"/>
+          <w:szCs w:val="21"/>
+        </w:rPr>
         <w:t xml:space="preserve">     </w:t>
       </w:r>
       <w:r>
@@ -1662,16 +2064,6 @@
         </w:rPr>
         <w:t>Sept. 2013 – July. 2018</w:t>
       </w:r>
-    </w:p>
-    <w:p>
-      <w:pPr>
-        <w:spacing w:after="0"/>
-        <w:rPr>
-          <w:rFonts w:ascii="Open Sans" w:hAnsi="Open Sans" w:cs="Open Sans"/>
-          <w:sz w:val="21"/>
-          <w:szCs w:val="21"/>
-        </w:rPr>
-      </w:pPr>
     </w:p>
     <w:p>
       <w:pPr>
@@ -1840,7 +2232,14 @@
           <w:sz w:val="21"/>
           <w:szCs w:val="21"/>
         </w:rPr>
-        <w:tab/>
+        <w:t xml:space="preserve">            </w:t>
+      </w:r>
+      <w:r>
+        <w:rPr>
+          <w:rFonts w:ascii="Open Sans" w:hAnsi="Open Sans" w:cs="Open Sans"/>
+          <w:sz w:val="21"/>
+          <w:szCs w:val="21"/>
+        </w:rPr>
         <w:t xml:space="preserve"> </w:t>
       </w:r>
       <w:r>
@@ -1902,568 +2301,10 @@
         <w:spacing w:after="0"/>
         <w:rPr>
           <w:rFonts w:ascii="Open Sans" w:hAnsi="Open Sans" w:cs="Open Sans"/>
-          <w:b/>
-          <w:sz w:val="24"/>
-          <w:szCs w:val="24"/>
-          <w:u w:val="single"/>
-        </w:rPr>
-      </w:pPr>
-      <w:r>
-        <w:rPr>
-          <w:rFonts w:ascii="Open Sans" w:hAnsi="Open Sans" w:cs="Open Sans"/>
-          <w:b/>
-          <w:sz w:val="24"/>
-          <w:szCs w:val="24"/>
-          <w:u w:val="single"/>
-        </w:rPr>
-        <w:t>Skills</w:t>
-      </w:r>
-    </w:p>
-    <w:p>
-      <w:pPr>
-        <w:spacing w:after="0"/>
-        <w:rPr>
-          <w:rFonts w:ascii="Open Sans" w:hAnsi="Open Sans" w:cs="Open Sans"/>
-          <w:b/>
-          <w:sz w:val="24"/>
-          <w:szCs w:val="24"/>
-          <w:u w:val="single"/>
-        </w:rPr>
-      </w:pPr>
-    </w:p>
-    <w:p>
-      <w:pPr>
-        <w:spacing w:after="0"/>
-        <w:rPr>
-          <w:rFonts w:ascii="Open Sans" w:hAnsi="Open Sans" w:cs="Open Sans"/>
-          <w:b/>
-          <w:bCs/>
-          <w:sz w:val="24"/>
-          <w:szCs w:val="24"/>
-          <w:u w:val="single"/>
-        </w:rPr>
-      </w:pPr>
-      <w:r>
-        <w:rPr>
-          <w:rFonts w:ascii="Open Sans" w:hAnsi="Open Sans" w:cs="Open Sans"/>
-          <w:b/>
-          <w:bCs/>
-          <w:sz w:val="21"/>
-          <w:szCs w:val="21"/>
-        </w:rPr>
-        <w:t>Self</w:t>
-      </w:r>
-      <w:r>
-        <w:rPr>
-          <w:rFonts w:ascii="Open Sans" w:hAnsi="Open Sans" w:cs="Open Sans"/>
-          <w:b/>
-          <w:bCs/>
-          <w:sz w:val="21"/>
-          <w:szCs w:val="21"/>
-        </w:rPr>
-        <w:t>-</w:t>
-      </w:r>
-      <w:r>
-        <w:rPr>
-          <w:rFonts w:ascii="Open Sans" w:hAnsi="Open Sans" w:cs="Open Sans"/>
-          <w:b/>
-          <w:bCs/>
-          <w:sz w:val="21"/>
-          <w:szCs w:val="21"/>
-        </w:rPr>
-        <w:t>Management:</w:t>
-      </w:r>
-    </w:p>
-    <w:p>
-      <w:pPr>
-        <w:pStyle w:val="ListParagraph"/>
-        <w:numPr>
-          <w:ilvl w:val="0"/>
-          <w:numId w:val="9"/>
-        </w:numPr>
-        <w:spacing w:after="0"/>
-        <w:rPr>
-          <w:rFonts w:ascii="Open Sans" w:hAnsi="Open Sans" w:cs="Open Sans"/>
-          <w:sz w:val="21"/>
-          <w:szCs w:val="21"/>
-        </w:rPr>
-      </w:pPr>
-      <w:r>
-        <w:rPr>
-          <w:rFonts w:ascii="Open Sans" w:hAnsi="Open Sans" w:cs="Open Sans"/>
-          <w:sz w:val="21"/>
-          <w:szCs w:val="21"/>
-        </w:rPr>
-        <w:t xml:space="preserve">Manage to complete </w:t>
-      </w:r>
-      <w:r>
-        <w:rPr>
-          <w:rFonts w:ascii="Open Sans" w:hAnsi="Open Sans" w:cs="Open Sans"/>
-          <w:sz w:val="21"/>
-          <w:szCs w:val="21"/>
-        </w:rPr>
-        <w:t>assigned tasks</w:t>
-      </w:r>
-      <w:r>
-        <w:rPr>
-          <w:rFonts w:ascii="Open Sans" w:hAnsi="Open Sans" w:cs="Open Sans"/>
-          <w:sz w:val="21"/>
-          <w:szCs w:val="21"/>
-        </w:rPr>
-        <w:t xml:space="preserve"> on time and to the best of my ability</w:t>
-      </w:r>
-    </w:p>
-    <w:p>
-      <w:pPr>
-        <w:pStyle w:val="ListParagraph"/>
-        <w:numPr>
-          <w:ilvl w:val="0"/>
-          <w:numId w:val="9"/>
-        </w:numPr>
-        <w:spacing w:after="0"/>
-        <w:rPr>
-          <w:rFonts w:ascii="Open Sans" w:hAnsi="Open Sans" w:cs="Open Sans"/>
-          <w:sz w:val="21"/>
-          <w:szCs w:val="21"/>
-        </w:rPr>
-      </w:pPr>
-      <w:r>
-        <w:rPr>
-          <w:rFonts w:ascii="Open Sans" w:hAnsi="Open Sans" w:cs="Open Sans"/>
-          <w:sz w:val="21"/>
-          <w:szCs w:val="21"/>
-        </w:rPr>
-        <w:t>Started to invest in various stocks</w:t>
-      </w:r>
-      <w:r>
-        <w:rPr>
-          <w:rFonts w:ascii="Open Sans" w:hAnsi="Open Sans" w:cs="Open Sans"/>
-          <w:sz w:val="21"/>
-          <w:szCs w:val="21"/>
-        </w:rPr>
-        <w:t xml:space="preserve"> and other markets</w:t>
-      </w:r>
-    </w:p>
-    <w:p>
-      <w:pPr>
-        <w:pStyle w:val="ListParagraph"/>
-        <w:spacing w:after="0"/>
-        <w:ind w:left="0"/>
-        <w:rPr>
-          <w:rFonts w:ascii="Open Sans" w:hAnsi="Open Sans" w:cs="Open Sans"/>
-          <w:b/>
-          <w:bCs/>
-          <w:sz w:val="21"/>
-          <w:szCs w:val="21"/>
-        </w:rPr>
-      </w:pPr>
-      <w:r>
-        <w:rPr>
-          <w:rFonts w:ascii="Open Sans" w:hAnsi="Open Sans" w:cs="Open Sans"/>
-          <w:b/>
-          <w:bCs/>
-          <w:sz w:val="21"/>
-          <w:szCs w:val="21"/>
-        </w:rPr>
-        <w:t>IT / Software:</w:t>
-      </w:r>
-    </w:p>
-    <w:p>
-      <w:pPr>
-        <w:pStyle w:val="ListParagraph"/>
-        <w:numPr>
-          <w:ilvl w:val="0"/>
-          <w:numId w:val="10"/>
-        </w:numPr>
-        <w:spacing w:after="0"/>
-        <w:rPr>
-          <w:rFonts w:ascii="Open Sans" w:hAnsi="Open Sans" w:cs="Open Sans"/>
-          <w:sz w:val="21"/>
-          <w:szCs w:val="21"/>
-        </w:rPr>
-      </w:pPr>
-      <w:r>
-        <w:rPr>
-          <w:rFonts w:ascii="Open Sans" w:hAnsi="Open Sans" w:cs="Open Sans"/>
-          <w:sz w:val="21"/>
-          <w:szCs w:val="21"/>
-        </w:rPr>
-        <w:t xml:space="preserve">Confident </w:t>
-      </w:r>
-      <w:r>
-        <w:rPr>
-          <w:rFonts w:ascii="Open Sans" w:hAnsi="Open Sans" w:cs="Open Sans"/>
-          <w:sz w:val="21"/>
-          <w:szCs w:val="21"/>
-        </w:rPr>
-        <w:t>use of programming languages such as Python</w:t>
-      </w:r>
-      <w:r>
-        <w:rPr>
-          <w:rFonts w:ascii="Open Sans" w:hAnsi="Open Sans" w:cs="Open Sans"/>
-          <w:sz w:val="21"/>
-          <w:szCs w:val="21"/>
-        </w:rPr>
-        <w:t xml:space="preserve"> and Java</w:t>
-      </w:r>
-    </w:p>
-    <w:p>
-      <w:pPr>
-        <w:pStyle w:val="ListParagraph"/>
-        <w:numPr>
-          <w:ilvl w:val="0"/>
-          <w:numId w:val="10"/>
-        </w:numPr>
-        <w:spacing w:after="0"/>
-        <w:rPr>
-          <w:rFonts w:ascii="Open Sans" w:hAnsi="Open Sans" w:cs="Open Sans"/>
-          <w:sz w:val="21"/>
-          <w:szCs w:val="21"/>
-        </w:rPr>
-      </w:pPr>
-      <w:r>
-        <w:rPr>
-          <w:rFonts w:ascii="Open Sans" w:hAnsi="Open Sans" w:cs="Open Sans"/>
-          <w:sz w:val="21"/>
-          <w:szCs w:val="21"/>
-        </w:rPr>
-        <w:t>Intermediate Maple and R-Studio</w:t>
-      </w:r>
-    </w:p>
-    <w:p>
-      <w:pPr>
-        <w:pStyle w:val="ListParagraph"/>
-        <w:numPr>
-          <w:ilvl w:val="0"/>
-          <w:numId w:val="10"/>
-        </w:numPr>
-        <w:spacing w:after="0"/>
-        <w:rPr>
-          <w:rFonts w:ascii="Open Sans" w:hAnsi="Open Sans" w:cs="Open Sans"/>
-          <w:sz w:val="21"/>
-          <w:szCs w:val="21"/>
-        </w:rPr>
-      </w:pPr>
-      <w:r>
-        <w:rPr>
-          <w:rFonts w:ascii="Open Sans" w:hAnsi="Open Sans" w:cs="Open Sans"/>
-          <w:sz w:val="21"/>
-          <w:szCs w:val="21"/>
-        </w:rPr>
-        <w:t>Enjoy building</w:t>
-      </w:r>
-      <w:r>
-        <w:rPr>
-          <w:rFonts w:ascii="Open Sans" w:hAnsi="Open Sans" w:cs="Open Sans"/>
-          <w:sz w:val="21"/>
-          <w:szCs w:val="21"/>
-        </w:rPr>
-        <w:t xml:space="preserve"> computers</w:t>
-      </w:r>
-      <w:r>
-        <w:rPr>
-          <w:rFonts w:ascii="Open Sans" w:hAnsi="Open Sans" w:cs="Open Sans"/>
-          <w:sz w:val="21"/>
-          <w:szCs w:val="21"/>
-        </w:rPr>
-        <w:t xml:space="preserve"> </w:t>
-      </w:r>
-    </w:p>
-    <w:p>
-      <w:pPr>
-        <w:spacing w:after="0"/>
-        <w:rPr>
-          <w:rFonts w:ascii="Open Sans" w:hAnsi="Open Sans" w:cs="Open Sans"/>
-          <w:b/>
-          <w:bCs/>
-          <w:sz w:val="21"/>
-          <w:szCs w:val="21"/>
-        </w:rPr>
-      </w:pPr>
-      <w:r>
-        <w:rPr>
-          <w:rFonts w:ascii="Open Sans" w:hAnsi="Open Sans" w:cs="Open Sans"/>
-          <w:b/>
-          <w:bCs/>
-          <w:sz w:val="21"/>
-          <w:szCs w:val="21"/>
-        </w:rPr>
-        <w:t xml:space="preserve">Resilience: </w:t>
-      </w:r>
-    </w:p>
-    <w:p>
-      <w:pPr>
-        <w:pStyle w:val="ListParagraph"/>
-        <w:numPr>
-          <w:ilvl w:val="0"/>
-          <w:numId w:val="11"/>
-        </w:numPr>
-        <w:spacing w:after="0"/>
-        <w:rPr>
-          <w:rFonts w:ascii="Open Sans" w:hAnsi="Open Sans" w:cs="Open Sans"/>
-          <w:sz w:val="21"/>
-          <w:szCs w:val="21"/>
-        </w:rPr>
-      </w:pPr>
-      <w:r>
-        <w:rPr>
-          <w:rFonts w:ascii="Open Sans" w:hAnsi="Open Sans" w:cs="Open Sans"/>
-          <w:sz w:val="21"/>
-          <w:szCs w:val="21"/>
-        </w:rPr>
-        <w:t xml:space="preserve">Taught myself </w:t>
-      </w:r>
-      <w:r>
-        <w:rPr>
-          <w:rFonts w:ascii="Open Sans" w:hAnsi="Open Sans" w:cs="Open Sans"/>
-          <w:sz w:val="21"/>
-          <w:szCs w:val="21"/>
-        </w:rPr>
-        <w:t>how to play guitar and have been playing for 1</w:t>
-      </w:r>
-      <w:r>
-        <w:rPr>
-          <w:rFonts w:ascii="Open Sans" w:hAnsi="Open Sans" w:cs="Open Sans"/>
-          <w:sz w:val="21"/>
-          <w:szCs w:val="21"/>
-        </w:rPr>
-        <w:t>4</w:t>
-      </w:r>
-      <w:r>
-        <w:rPr>
-          <w:rFonts w:ascii="Open Sans" w:hAnsi="Open Sans" w:cs="Open Sans"/>
-          <w:sz w:val="21"/>
-          <w:szCs w:val="21"/>
-        </w:rPr>
-        <w:t xml:space="preserve"> years, persevered when it was challenging </w:t>
-      </w:r>
-    </w:p>
-    <w:p>
-      <w:pPr>
-        <w:spacing w:after="0"/>
-        <w:rPr>
-          <w:rFonts w:ascii="Open Sans" w:hAnsi="Open Sans" w:cs="Open Sans"/>
-          <w:b/>
-          <w:bCs/>
-          <w:sz w:val="21"/>
-          <w:szCs w:val="21"/>
-        </w:rPr>
-      </w:pPr>
-      <w:r>
-        <w:rPr>
-          <w:rFonts w:ascii="Open Sans" w:hAnsi="Open Sans" w:cs="Open Sans"/>
-          <w:b/>
-          <w:bCs/>
-          <w:sz w:val="21"/>
-          <w:szCs w:val="21"/>
-        </w:rPr>
-        <w:t>Commercial</w:t>
-      </w:r>
-      <w:r>
-        <w:rPr>
-          <w:rFonts w:ascii="Open Sans" w:hAnsi="Open Sans" w:cs="Open Sans"/>
-          <w:b/>
-          <w:bCs/>
-          <w:sz w:val="21"/>
-          <w:szCs w:val="21"/>
-        </w:rPr>
-        <w:t xml:space="preserve"> Awareness: </w:t>
-      </w:r>
-    </w:p>
-    <w:p>
-      <w:pPr>
-        <w:pStyle w:val="ListParagraph"/>
-        <w:numPr>
-          <w:ilvl w:val="0"/>
-          <w:numId w:val="11"/>
-        </w:numPr>
-        <w:spacing w:after="0"/>
-        <w:rPr>
-          <w:rFonts w:ascii="Open Sans" w:hAnsi="Open Sans" w:cs="Open Sans"/>
-          <w:sz w:val="21"/>
-          <w:szCs w:val="21"/>
-        </w:rPr>
-      </w:pPr>
-      <w:r>
-        <w:rPr>
-          <w:rFonts w:ascii="Open Sans" w:hAnsi="Open Sans" w:cs="Open Sans"/>
-          <w:sz w:val="21"/>
-          <w:szCs w:val="21"/>
-        </w:rPr>
-        <w:t>Up to date with various tech companies (</w:t>
-      </w:r>
-      <w:r>
-        <w:rPr>
-          <w:rFonts w:ascii="Open Sans" w:hAnsi="Open Sans" w:cs="Open Sans"/>
-          <w:sz w:val="21"/>
-          <w:szCs w:val="21"/>
-        </w:rPr>
-        <w:t>e.g.,</w:t>
-      </w:r>
-      <w:r>
-        <w:rPr>
-          <w:rFonts w:ascii="Open Sans" w:hAnsi="Open Sans" w:cs="Open Sans"/>
-          <w:sz w:val="21"/>
-          <w:szCs w:val="21"/>
-        </w:rPr>
-        <w:t xml:space="preserve"> Nvidia and Intel) to help with personal market decisions</w:t>
-      </w:r>
-    </w:p>
-    <w:p>
-      <w:pPr>
-        <w:pStyle w:val="ListParagraph"/>
-        <w:numPr>
-          <w:ilvl w:val="0"/>
-          <w:numId w:val="11"/>
-        </w:numPr>
-        <w:spacing w:after="0"/>
-        <w:rPr>
-          <w:rFonts w:ascii="Open Sans" w:hAnsi="Open Sans" w:cs="Open Sans"/>
-          <w:sz w:val="21"/>
-          <w:szCs w:val="21"/>
-        </w:rPr>
-      </w:pPr>
-      <w:r>
-        <w:rPr>
-          <w:rFonts w:ascii="Open Sans" w:hAnsi="Open Sans" w:cs="Open Sans"/>
-          <w:sz w:val="21"/>
-          <w:szCs w:val="21"/>
-        </w:rPr>
-        <w:t xml:space="preserve">Delivered presentations about a range of </w:t>
-      </w:r>
-      <w:r>
-        <w:rPr>
-          <w:rFonts w:ascii="Open Sans" w:hAnsi="Open Sans" w:cs="Open Sans"/>
-          <w:sz w:val="21"/>
-          <w:szCs w:val="21"/>
-        </w:rPr>
-        <w:t xml:space="preserve">industry decisions, including HBO Max’s </w:t>
-      </w:r>
-      <w:r>
-        <w:rPr>
-          <w:rFonts w:ascii="Open Sans" w:hAnsi="Open Sans" w:cs="Open Sans"/>
-          <w:sz w:val="21"/>
-          <w:szCs w:val="21"/>
-        </w:rPr>
-        <w:t xml:space="preserve">previous </w:t>
-      </w:r>
-      <w:r>
-        <w:rPr>
-          <w:rFonts w:ascii="Open Sans" w:hAnsi="Open Sans" w:cs="Open Sans"/>
-          <w:sz w:val="21"/>
-          <w:szCs w:val="21"/>
-        </w:rPr>
-        <w:t>CEOs, Facebook’s rebrand to Meta, the FTX scam, and Microsoft’s acquisition of Activision Blizzard</w:t>
-      </w:r>
-    </w:p>
-    <w:p>
-      <w:pPr>
-        <w:pStyle w:val="ListParagraph"/>
-        <w:spacing w:after="0"/>
-        <w:ind w:left="0"/>
-        <w:rPr>
-          <w:rFonts w:ascii="Open Sans" w:hAnsi="Open Sans" w:cs="Open Sans"/>
-          <w:b/>
-          <w:bCs/>
-          <w:sz w:val="21"/>
-          <w:szCs w:val="21"/>
-        </w:rPr>
-      </w:pPr>
-      <w:r>
-        <w:rPr>
-          <w:rFonts w:ascii="Open Sans" w:hAnsi="Open Sans" w:cs="Open Sans"/>
-          <w:b/>
-          <w:bCs/>
-          <w:sz w:val="21"/>
-          <w:szCs w:val="21"/>
-        </w:rPr>
-        <w:t xml:space="preserve">Organisational skills: </w:t>
-      </w:r>
-    </w:p>
-    <w:p>
-      <w:pPr>
-        <w:pStyle w:val="ListParagraph"/>
-        <w:numPr>
-          <w:ilvl w:val="0"/>
-          <w:numId w:val="11"/>
-        </w:numPr>
-        <w:spacing w:after="0"/>
-        <w:rPr>
-          <w:rFonts w:ascii="Open Sans" w:hAnsi="Open Sans" w:cs="Open Sans"/>
-          <w:sz w:val="21"/>
-          <w:szCs w:val="21"/>
-        </w:rPr>
-      </w:pPr>
-      <w:r>
-        <w:rPr>
-          <w:rFonts w:ascii="Open Sans" w:hAnsi="Open Sans" w:cs="Open Sans"/>
-          <w:sz w:val="21"/>
-          <w:szCs w:val="21"/>
-        </w:rPr>
-        <w:t xml:space="preserve">Manage </w:t>
-      </w:r>
-      <w:r>
-        <w:rPr>
-          <w:rFonts w:ascii="Open Sans" w:hAnsi="Open Sans" w:cs="Open Sans"/>
-          <w:sz w:val="21"/>
-          <w:szCs w:val="21"/>
-        </w:rPr>
-        <w:t>coursework</w:t>
-      </w:r>
-      <w:r>
-        <w:rPr>
-          <w:rFonts w:ascii="Open Sans" w:hAnsi="Open Sans" w:cs="Open Sans"/>
-          <w:sz w:val="21"/>
-          <w:szCs w:val="21"/>
-        </w:rPr>
-        <w:t xml:space="preserve"> and self-study time effectively</w:t>
-      </w:r>
-    </w:p>
-    <w:p>
-      <w:pPr>
-        <w:pStyle w:val="ListParagraph"/>
-        <w:numPr>
-          <w:ilvl w:val="0"/>
-          <w:numId w:val="11"/>
-        </w:numPr>
-        <w:spacing w:after="0"/>
-        <w:rPr>
-          <w:rFonts w:ascii="Open Sans" w:hAnsi="Open Sans" w:cs="Open Sans"/>
-          <w:sz w:val="21"/>
-          <w:szCs w:val="21"/>
-        </w:rPr>
-      </w:pPr>
-      <w:r>
-        <w:rPr>
-          <w:rFonts w:ascii="Open Sans" w:hAnsi="Open Sans" w:cs="Open Sans"/>
-          <w:sz w:val="21"/>
-          <w:szCs w:val="21"/>
-        </w:rPr>
-        <w:t>Raised every Microsoft program for the FY24 Q2 rollover</w:t>
-      </w:r>
-    </w:p>
-    <w:p>
-      <w:pPr>
-        <w:pStyle w:val="ListParagraph"/>
-        <w:numPr>
-          <w:ilvl w:val="0"/>
-          <w:numId w:val="11"/>
-        </w:numPr>
-        <w:spacing w:after="0"/>
-        <w:rPr>
-          <w:rFonts w:ascii="Open Sans" w:hAnsi="Open Sans" w:cs="Open Sans"/>
-          <w:sz w:val="21"/>
-          <w:szCs w:val="21"/>
-        </w:rPr>
-      </w:pPr>
-      <w:r>
-        <w:rPr>
-          <w:rFonts w:ascii="Open Sans" w:hAnsi="Open Sans" w:cs="Open Sans"/>
-          <w:sz w:val="21"/>
-          <w:szCs w:val="21"/>
-        </w:rPr>
-        <w:t>Beat the previous record for ‘Most Claims Processed’ in my year at Jarmany Ltd</w:t>
-      </w:r>
+          <w:sz w:val="21"/>
+          <w:szCs w:val="21"/>
+        </w:rPr>
+      </w:pPr>
     </w:p>
     <w:sectPr>
       <w:type w:val="continuous"/>

</xml_diff>